<commit_message>
code4 q1 ~Tree() and output() unfinished ,q234 unfinished
</commit_message>
<xml_diff>
--- a/hw4/Coding4_Trees_111060005.docx
+++ b/hw4/Coding4_Trees_111060005.docx
@@ -1,6 +1,6 @@
 
 <file path=word/document.xml><?xml version="1.0" encoding="utf-8"?>
-<w:document xmlns:wpc="http://schemas.microsoft.com/office/word/2010/wordprocessingCanvas" xmlns:mc="http://schemas.openxmlformats.org/markup-compatibility/2006" xmlns:o="urn:schemas-microsoft-com:office:office" xmlns:r="http://schemas.openxmlformats.org/officeDocument/2006/relationships" xmlns:m="http://schemas.openxmlformats.org/officeDocument/2006/math" xmlns:v="urn:schemas-microsoft-com:vml" xmlns:wp14="http://schemas.microsoft.com/office/word/2010/wordprocessingDrawing" xmlns:wp="http://schemas.openxmlformats.org/drawingml/2006/wordprocessingDrawing" xmlns:w10="urn:schemas-microsoft-com:office:word" xmlns:w="http://schemas.openxmlformats.org/wordprocessingml/2006/main" xmlns:w14="http://schemas.microsoft.com/office/word/2010/wordml" xmlns:w15="http://schemas.microsoft.com/office/word/2012/wordml" xmlns:wpg="http://schemas.microsoft.com/office/word/2010/wordprocessingGroup" xmlns:wpi="http://schemas.microsoft.com/office/word/2010/wordprocessingInk" xmlns:wne="http://schemas.microsoft.com/office/word/2006/wordml" xmlns:wps="http://schemas.microsoft.com/office/word/2010/wordprocessingShape" mc:Ignorable="w14 w15 wp14">
+<w:document xmlns:wpc="http://schemas.microsoft.com/office/word/2010/wordprocessingCanvas" xmlns:cx="http://schemas.microsoft.com/office/drawing/2014/chartex" xmlns:cx1="http://schemas.microsoft.com/office/drawing/2015/9/8/chartex" xmlns:cx2="http://schemas.microsoft.com/office/drawing/2015/10/21/chartex" xmlns:cx3="http://schemas.microsoft.com/office/drawing/2016/5/9/chartex" xmlns:cx4="http://schemas.microsoft.com/office/drawing/2016/5/10/chartex" xmlns:cx5="http://schemas.microsoft.com/office/drawing/2016/5/11/chartex" xmlns:cx6="http://schemas.microsoft.com/office/drawing/2016/5/12/chartex" xmlns:cx7="http://schemas.microsoft.com/office/drawing/2016/5/13/chartex" xmlns:cx8="http://schemas.microsoft.com/office/drawing/2016/5/14/chartex" xmlns:mc="http://schemas.openxmlformats.org/markup-compatibility/2006" xmlns:aink="http://schemas.microsoft.com/office/drawing/2016/ink" xmlns:am3d="http://schemas.microsoft.com/office/drawing/2017/model3d" xmlns:o="urn:schemas-microsoft-com:office:office" xmlns:oel="http://schemas.microsoft.com/office/2019/extlst" xmlns:r="http://schemas.openxmlformats.org/officeDocument/2006/relationships" xmlns:m="http://schemas.openxmlformats.org/officeDocument/2006/math" xmlns:v="urn:schemas-microsoft-com:vml" xmlns:wp14="http://schemas.microsoft.com/office/word/2010/wordprocessingDrawing" xmlns:wp="http://schemas.openxmlformats.org/drawingml/2006/wordprocessingDrawing" xmlns:w10="urn:schemas-microsoft-com:office:word" xmlns:w="http://schemas.openxmlformats.org/wordprocessingml/2006/main" xmlns:w14="http://schemas.microsoft.com/office/word/2010/wordml" xmlns:w15="http://schemas.microsoft.com/office/word/2012/wordml" xmlns:w16cex="http://schemas.microsoft.com/office/word/2018/wordml/cex" xmlns:w16cid="http://schemas.microsoft.com/office/word/2016/wordml/cid" xmlns:w16="http://schemas.microsoft.com/office/word/2018/wordml" xmlns:w16du="http://schemas.microsoft.com/office/word/2023/wordml/word16du" xmlns:w16sdtdh="http://schemas.microsoft.com/office/word/2020/wordml/sdtdatahash" xmlns:w16se="http://schemas.microsoft.com/office/word/2015/wordml/symex" xmlns:wpg="http://schemas.microsoft.com/office/word/2010/wordprocessingGroup" xmlns:wpi="http://schemas.microsoft.com/office/word/2010/wordprocessingInk" xmlns:wne="http://schemas.microsoft.com/office/word/2006/wordml" xmlns:wps="http://schemas.microsoft.com/office/word/2010/wordprocessingShape" mc:Ignorable="w14 w15 w16se w16cid w16 w16cex w16sdtdh w16du wp14">
   <w:body>
     <w:p>
       <w:pPr>
@@ -196,8 +196,6 @@
       <w:r>
         <w:t>26</w:t>
       </w:r>
-      <w:bookmarkStart w:id="0" w:name="_GoBack"/>
-      <w:bookmarkEnd w:id="0"/>
       <w:r>
         <w:t>). Fail to comply (</w:t>
       </w:r>
@@ -395,7 +393,15 @@
         <w:t>class</w:t>
       </w:r>
       <w:r>
-        <w:t xml:space="preserve"> TreeNode {</w:t>
+        <w:t xml:space="preserve"> </w:t>
+      </w:r>
+      <w:proofErr w:type="spellStart"/>
+      <w:r>
+        <w:t>TreeNode</w:t>
+      </w:r>
+      <w:proofErr w:type="spellEnd"/>
+      <w:r>
+        <w:t xml:space="preserve"> {</w:t>
       </w:r>
     </w:p>
     <w:p>
@@ -449,18 +455,48 @@
         </w:rPr>
         <w:t xml:space="preserve">class </w:t>
       </w:r>
-      <w:r>
-        <w:rPr>
-          <w:bCs/>
-        </w:rPr>
-        <w:t>InorderIterator&lt;T&gt;;</w:t>
-      </w:r>
-      <w:r>
-        <w:rPr>
-          <w:bCs/>
-        </w:rPr>
-        <w:t>//inorder iterator</w:t>
-      </w:r>
+      <w:proofErr w:type="spellStart"/>
+      <w:r>
+        <w:rPr>
+          <w:bCs/>
+        </w:rPr>
+        <w:t>InorderIterator</w:t>
+      </w:r>
+      <w:proofErr w:type="spellEnd"/>
+      <w:r>
+        <w:rPr>
+          <w:bCs/>
+        </w:rPr>
+        <w:t>&lt;T&gt;;</w:t>
+      </w:r>
+      <w:r>
+        <w:rPr>
+          <w:bCs/>
+        </w:rPr>
+        <w:t>//</w:t>
+      </w:r>
+      <w:proofErr w:type="spellStart"/>
+      <w:r>
+        <w:rPr>
+          <w:bCs/>
+        </w:rPr>
+        <w:t>inorder</w:t>
+      </w:r>
+      <w:proofErr w:type="spellEnd"/>
+      <w:r>
+        <w:rPr>
+          <w:bCs/>
+        </w:rPr>
+        <w:t xml:space="preserve"> </w:t>
+      </w:r>
+      <w:proofErr w:type="gramStart"/>
+      <w:r>
+        <w:rPr>
+          <w:bCs/>
+        </w:rPr>
+        <w:t>iterator</w:t>
+      </w:r>
+      <w:proofErr w:type="gramEnd"/>
     </w:p>
     <w:p>
       <w:pPr>
@@ -490,15 +526,47 @@
         <w:pStyle w:val="a8"/>
       </w:pPr>
       <w:r>
-        <w:t xml:space="preserve">    TreeNode &lt;T&gt; *leftChild;</w:t>
-      </w:r>
-    </w:p>
-    <w:p>
-      <w:pPr>
-        <w:pStyle w:val="a8"/>
-      </w:pPr>
-      <w:r>
-        <w:t xml:space="preserve">    TreeNode &lt;T&gt; *rightChild;</w:t>
+        <w:t xml:space="preserve">    </w:t>
+      </w:r>
+      <w:proofErr w:type="spellStart"/>
+      <w:r>
+        <w:t>TreeNode</w:t>
+      </w:r>
+      <w:proofErr w:type="spellEnd"/>
+      <w:r>
+        <w:t xml:space="preserve"> &lt;T&gt; *</w:t>
+      </w:r>
+      <w:proofErr w:type="spellStart"/>
+      <w:r>
+        <w:t>leftChild</w:t>
+      </w:r>
+      <w:proofErr w:type="spellEnd"/>
+      <w:r>
+        <w:t>;</w:t>
+      </w:r>
+    </w:p>
+    <w:p>
+      <w:pPr>
+        <w:pStyle w:val="a8"/>
+      </w:pPr>
+      <w:r>
+        <w:t xml:space="preserve">    </w:t>
+      </w:r>
+      <w:proofErr w:type="spellStart"/>
+      <w:r>
+        <w:t>TreeNode</w:t>
+      </w:r>
+      <w:proofErr w:type="spellEnd"/>
+      <w:r>
+        <w:t xml:space="preserve"> &lt;T&gt; *</w:t>
+      </w:r>
+      <w:proofErr w:type="spellStart"/>
+      <w:r>
+        <w:t>rightChild</w:t>
+      </w:r>
+      <w:proofErr w:type="spellEnd"/>
+      <w:r>
+        <w:t>;</w:t>
       </w:r>
     </w:p>
     <w:p>
@@ -596,18 +664,48 @@
         </w:rPr>
         <w:t xml:space="preserve">class </w:t>
       </w:r>
-      <w:r>
-        <w:rPr>
-          <w:bCs/>
-        </w:rPr>
-        <w:t>InorderIterator&lt;T&gt;;</w:t>
-      </w:r>
-      <w:r>
-        <w:rPr>
-          <w:bCs/>
-        </w:rPr>
-        <w:t>//inorder iterator</w:t>
-      </w:r>
+      <w:proofErr w:type="spellStart"/>
+      <w:r>
+        <w:rPr>
+          <w:bCs/>
+        </w:rPr>
+        <w:t>InorderIterator</w:t>
+      </w:r>
+      <w:proofErr w:type="spellEnd"/>
+      <w:r>
+        <w:rPr>
+          <w:bCs/>
+        </w:rPr>
+        <w:t>&lt;T&gt;;</w:t>
+      </w:r>
+      <w:r>
+        <w:rPr>
+          <w:bCs/>
+        </w:rPr>
+        <w:t>//</w:t>
+      </w:r>
+      <w:proofErr w:type="spellStart"/>
+      <w:r>
+        <w:rPr>
+          <w:bCs/>
+        </w:rPr>
+        <w:t>inorder</w:t>
+      </w:r>
+      <w:proofErr w:type="spellEnd"/>
+      <w:r>
+        <w:rPr>
+          <w:bCs/>
+        </w:rPr>
+        <w:t xml:space="preserve"> </w:t>
+      </w:r>
+      <w:proofErr w:type="gramStart"/>
+      <w:r>
+        <w:rPr>
+          <w:bCs/>
+        </w:rPr>
+        <w:t>iterator</w:t>
+      </w:r>
+      <w:proofErr w:type="gramEnd"/>
     </w:p>
     <w:p>
       <w:pPr>
@@ -664,8 +762,14 @@
       <w:pPr>
         <w:pStyle w:val="a8"/>
         <w:ind w:firstLine="480"/>
-      </w:pPr>
-      <w:r>
+        <w:rPr>
+          <w:color w:val="0070C0"/>
+        </w:rPr>
+      </w:pPr>
+      <w:r>
+        <w:rPr>
+          <w:color w:val="0070C0"/>
+        </w:rPr>
         <w:t>~Tree();</w:t>
       </w:r>
     </w:p>
@@ -684,7 +788,31 @@
         <w:t>bool</w:t>
       </w:r>
       <w:r>
-        <w:t xml:space="preserve"> IsEmpty(); // return true iff the binary tree is empty    </w:t>
+        <w:t xml:space="preserve"> </w:t>
+      </w:r>
+      <w:proofErr w:type="spellStart"/>
+      <w:r>
+        <w:t>IsEmpty</w:t>
+      </w:r>
+      <w:proofErr w:type="spellEnd"/>
+      <w:r>
+        <w:t xml:space="preserve">(); // return true </w:t>
+      </w:r>
+      <w:proofErr w:type="spellStart"/>
+      <w:r>
+        <w:t>iff</w:t>
+      </w:r>
+      <w:proofErr w:type="spellEnd"/>
+      <w:r>
+        <w:t xml:space="preserve"> the binary tree is </w:t>
+      </w:r>
+      <w:proofErr w:type="gramStart"/>
+      <w:r>
+        <w:t>empty</w:t>
+      </w:r>
+      <w:proofErr w:type="gramEnd"/>
+      <w:r>
+        <w:t xml:space="preserve">    </w:t>
       </w:r>
     </w:p>
     <w:p>
@@ -693,16 +821,42 @@
       </w:pPr>
       <w:r>
         <w:tab/>
-        <w:t>Tree&lt;T&gt; LeftSubtree(); // return the left subtree</w:t>
-      </w:r>
-    </w:p>
-    <w:p>
-      <w:pPr>
-        <w:pStyle w:val="a8"/>
-      </w:pPr>
-      <w:r>
-        <w:t xml:space="preserve">    Tree&lt;T&gt; RightSubtree();// return the right subtree</w:t>
-      </w:r>
+        <w:t xml:space="preserve">Tree&lt;T&gt; </w:t>
+      </w:r>
+      <w:proofErr w:type="spellStart"/>
+      <w:r>
+        <w:t>LeftSubtree</w:t>
+      </w:r>
+      <w:proofErr w:type="spellEnd"/>
+      <w:r>
+        <w:t xml:space="preserve">(); // return the left </w:t>
+      </w:r>
+      <w:proofErr w:type="gramStart"/>
+      <w:r>
+        <w:t>subtree</w:t>
+      </w:r>
+      <w:proofErr w:type="gramEnd"/>
+    </w:p>
+    <w:p>
+      <w:pPr>
+        <w:pStyle w:val="a8"/>
+      </w:pPr>
+      <w:r>
+        <w:t xml:space="preserve">    Tree&lt;T&gt; </w:t>
+      </w:r>
+      <w:proofErr w:type="spellStart"/>
+      <w:r>
+        <w:t>RightSubtree</w:t>
+      </w:r>
+      <w:proofErr w:type="spellEnd"/>
+      <w:r>
+        <w:t xml:space="preserve">();// return the right </w:t>
+      </w:r>
+      <w:proofErr w:type="gramStart"/>
+      <w:r>
+        <w:t>subtree</w:t>
+      </w:r>
+      <w:proofErr w:type="gramEnd"/>
     </w:p>
     <w:p>
       <w:pPr>
@@ -714,7 +868,15 @@
       </w:pPr>
       <w:r>
         <w:lastRenderedPageBreak/>
-        <w:t xml:space="preserve">    T RootData();  // return the data in the root node of *</w:t>
+        <w:t xml:space="preserve">    T </w:t>
+      </w:r>
+      <w:proofErr w:type="spellStart"/>
+      <w:r>
+        <w:t>RootData</w:t>
+      </w:r>
+      <w:proofErr w:type="spellEnd"/>
+      <w:r>
+        <w:t>();  // return the data in the root node of *</w:t>
       </w:r>
       <w:r>
         <w:rPr>
@@ -754,7 +916,14 @@
       </w:pPr>
       <w:r>
         <w:tab/>
-        <w:t>TreeNode &lt;T&gt; *root;</w:t>
+      </w:r>
+      <w:proofErr w:type="spellStart"/>
+      <w:r>
+        <w:t>TreeNode</w:t>
+      </w:r>
+      <w:proofErr w:type="spellEnd"/>
+      <w:r>
+        <w:t xml:space="preserve"> &lt;T&gt; *root;</w:t>
       </w:r>
     </w:p>
     <w:p>
@@ -771,7 +940,23 @@
         <w:t>void</w:t>
       </w:r>
       <w:r>
-        <w:t xml:space="preserve"> Visit(TreeNode&lt;T&gt; *p){cout &lt;&lt; p-&gt;data &lt;&lt; "  ";}</w:t>
+        <w:t xml:space="preserve"> Visit(</w:t>
+      </w:r>
+      <w:proofErr w:type="spellStart"/>
+      <w:r>
+        <w:t>TreeNode</w:t>
+      </w:r>
+      <w:proofErr w:type="spellEnd"/>
+      <w:r>
+        <w:t>&lt;T&gt; *p){</w:t>
+      </w:r>
+      <w:proofErr w:type="spellStart"/>
+      <w:r>
+        <w:t>cout</w:t>
+      </w:r>
+      <w:proofErr w:type="spellEnd"/>
+      <w:r>
+        <w:t xml:space="preserve"> &lt;&lt; p-&gt;data &lt;&lt; "  ";}</w:t>
       </w:r>
     </w:p>
     <w:p>
@@ -826,7 +1011,15 @@
         <w:t>class</w:t>
       </w:r>
       <w:r>
-        <w:t xml:space="preserve"> InorderIterator{</w:t>
+        <w:t xml:space="preserve"> </w:t>
+      </w:r>
+      <w:proofErr w:type="spellStart"/>
+      <w:r>
+        <w:t>InorderIterator</w:t>
+      </w:r>
+      <w:proofErr w:type="spellEnd"/>
+      <w:r>
+        <w:t>{</w:t>
       </w:r>
     </w:p>
     <w:p>
@@ -860,8 +1053,21 @@
       <w:r>
         <w:tab/>
       </w:r>
-      <w:r>
-        <w:t>InorderIterator(){ currentNode = root;} // Constructor</w:t>
+      <w:proofErr w:type="spellStart"/>
+      <w:r>
+        <w:t>InorderIterator</w:t>
+      </w:r>
+      <w:proofErr w:type="spellEnd"/>
+      <w:r>
+        <w:t xml:space="preserve">(){ </w:t>
+      </w:r>
+      <w:proofErr w:type="spellStart"/>
+      <w:r>
+        <w:t>currentNode</w:t>
+      </w:r>
+      <w:proofErr w:type="spellEnd"/>
+      <w:r>
+        <w:t xml:space="preserve"> = root;} // Constructor</w:t>
       </w:r>
     </w:p>
     <w:p>
@@ -877,8 +1083,29 @@
       <w:r>
         <w:tab/>
       </w:r>
-      <w:r>
-        <w:t>InorderIterator(Tree&lt;T&gt; tree):t(tree){ currentNode = t.root; }</w:t>
+      <w:proofErr w:type="spellStart"/>
+      <w:r>
+        <w:t>InorderIterator</w:t>
+      </w:r>
+      <w:proofErr w:type="spellEnd"/>
+      <w:r>
+        <w:t xml:space="preserve">(Tree&lt;T&gt; tree):t(tree){ </w:t>
+      </w:r>
+      <w:proofErr w:type="spellStart"/>
+      <w:r>
+        <w:t>currentNode</w:t>
+      </w:r>
+      <w:proofErr w:type="spellEnd"/>
+      <w:r>
+        <w:t xml:space="preserve"> = </w:t>
+      </w:r>
+      <w:proofErr w:type="spellStart"/>
+      <w:r>
+        <w:t>t.root</w:t>
+      </w:r>
+      <w:proofErr w:type="spellEnd"/>
+      <w:r>
+        <w:t>; }</w:t>
       </w:r>
     </w:p>
     <w:p>
@@ -893,8 +1120,6 @@
       </w:r>
       <w:r>
         <w:tab/>
-      </w:r>
-      <w:r>
         <w:t>T* Next();</w:t>
       </w:r>
     </w:p>
@@ -910,8 +1135,6 @@
       </w:r>
       <w:r>
         <w:tab/>
-      </w:r>
-      <w:r>
         <w:t xml:space="preserve">T&amp; </w:t>
       </w:r>
       <w:r>
@@ -921,13 +1144,7 @@
         <w:t>operator</w:t>
       </w:r>
       <w:r>
-        <w:t xml:space="preserve"> *()</w:t>
-      </w:r>
-      <w:r>
-        <w:t>;</w:t>
-      </w:r>
-      <w:r>
-        <w:t xml:space="preserve"> </w:t>
+        <w:t xml:space="preserve"> *(); </w:t>
       </w:r>
     </w:p>
     <w:p>
@@ -959,7 +1176,15 @@
         <w:t>operator</w:t>
       </w:r>
       <w:r>
-        <w:t>!=(const InorderIterator r)</w:t>
+        <w:t xml:space="preserve">!=(const </w:t>
+      </w:r>
+      <w:proofErr w:type="spellStart"/>
+      <w:r>
+        <w:t>InorderIterator</w:t>
+      </w:r>
+      <w:proofErr w:type="spellEnd"/>
+      <w:r>
+        <w:t xml:space="preserve"> r)</w:t>
       </w:r>
     </w:p>
     <w:p>
@@ -992,8 +1217,6 @@
       </w:r>
       <w:r>
         <w:tab/>
-      </w:r>
-      <w:r>
         <w:t>Tree&lt;T&gt; t;</w:t>
       </w:r>
     </w:p>
@@ -1009,9 +1232,15 @@
       </w:r>
       <w:r>
         <w:tab/>
-      </w:r>
-      <w:r>
-        <w:t>Stack&lt;TreeNode&lt;T&gt;*&gt; s;</w:t>
+        <w:t>Stack&lt;</w:t>
+      </w:r>
+      <w:proofErr w:type="spellStart"/>
+      <w:r>
+        <w:t>TreeNode</w:t>
+      </w:r>
+      <w:proofErr w:type="spellEnd"/>
+      <w:r>
+        <w:t>&lt;T&gt;*&gt; s;</w:t>
       </w:r>
     </w:p>
     <w:p>
@@ -1027,8 +1256,21 @@
       <w:r>
         <w:tab/>
       </w:r>
-      <w:r>
-        <w:t>TreeNode&lt;T&gt; * currentNode;</w:t>
+      <w:proofErr w:type="spellStart"/>
+      <w:r>
+        <w:t>TreeNode</w:t>
+      </w:r>
+      <w:proofErr w:type="spellEnd"/>
+      <w:r>
+        <w:t xml:space="preserve">&lt;T&gt; * </w:t>
+      </w:r>
+      <w:proofErr w:type="spellStart"/>
+      <w:r>
+        <w:t>currentNode</w:t>
+      </w:r>
+      <w:proofErr w:type="spellEnd"/>
+      <w:r>
+        <w:t>;</w:t>
       </w:r>
     </w:p>
     <w:p>
@@ -1102,8 +1344,13 @@
       <w:r>
         <w:t xml:space="preserve">void </w:t>
       </w:r>
-      <w:r>
-        <w:t>Inorder()</w:t>
+      <w:proofErr w:type="spellStart"/>
+      <w:r>
+        <w:t>Inorder</w:t>
+      </w:r>
+      <w:proofErr w:type="spellEnd"/>
+      <w:r>
+        <w:t>()</w:t>
       </w:r>
     </w:p>
     <w:p>
@@ -1124,10 +1371,18 @@
         <w:ind w:leftChars="0" w:left="360"/>
       </w:pPr>
       <w:r>
-        <w:t>void Post</w:t>
-      </w:r>
-      <w:r>
-        <w:t>order()</w:t>
+        <w:t xml:space="preserve">void </w:t>
+      </w:r>
+      <w:proofErr w:type="spellStart"/>
+      <w:r>
+        <w:t>Post</w:t>
+      </w:r>
+      <w:r>
+        <w:t>order</w:t>
+      </w:r>
+      <w:proofErr w:type="spellEnd"/>
+      <w:r>
+        <w:t>()</w:t>
       </w:r>
     </w:p>
     <w:p>
@@ -1136,10 +1391,18 @@
         <w:ind w:leftChars="0" w:left="360"/>
       </w:pPr>
       <w:r>
-        <w:t>void LevelO</w:t>
-      </w:r>
-      <w:r>
-        <w:t>rder()</w:t>
+        <w:t xml:space="preserve">void </w:t>
+      </w:r>
+      <w:proofErr w:type="spellStart"/>
+      <w:r>
+        <w:t>LevelO</w:t>
+      </w:r>
+      <w:r>
+        <w:t>rder</w:t>
+      </w:r>
+      <w:proofErr w:type="spellEnd"/>
+      <w:r>
+        <w:t>()</w:t>
       </w:r>
     </w:p>
     <w:p>
@@ -1154,7 +1417,15 @@
         <w:t>void</w:t>
       </w:r>
       <w:r>
-        <w:t xml:space="preserve"> NonrecInorder()</w:t>
+        <w:t xml:space="preserve"> </w:t>
+      </w:r>
+      <w:proofErr w:type="spellStart"/>
+      <w:r>
+        <w:t>NonrecInorder</w:t>
+      </w:r>
+      <w:proofErr w:type="spellEnd"/>
+      <w:r>
+        <w:t>()</w:t>
       </w:r>
     </w:p>
     <w:p>
@@ -1171,8 +1442,13 @@
       <w:r>
         <w:t xml:space="preserve"> </w:t>
       </w:r>
-      <w:r>
-        <w:t>NoStackInorder()</w:t>
+      <w:proofErr w:type="spellStart"/>
+      <w:r>
+        <w:t>NoStackInorder</w:t>
+      </w:r>
+      <w:proofErr w:type="spellEnd"/>
+      <w:r>
+        <w:t>()</w:t>
       </w:r>
     </w:p>
     <w:p>
@@ -1221,8 +1497,21 @@
       <w:pPr>
         <w:ind w:firstLine="360"/>
       </w:pPr>
-      <w:r>
-        <w:t>TreeNode&lt;T&gt; * Copy(TreeNode&lt;T&gt; * p); // Workhorse</w:t>
+      <w:proofErr w:type="spellStart"/>
+      <w:r>
+        <w:t>TreeNode</w:t>
+      </w:r>
+      <w:proofErr w:type="spellEnd"/>
+      <w:r>
+        <w:t>&lt;T&gt; * Copy(</w:t>
+      </w:r>
+      <w:proofErr w:type="spellStart"/>
+      <w:r>
+        <w:t>TreeNode</w:t>
+      </w:r>
+      <w:proofErr w:type="spellEnd"/>
+      <w:r>
+        <w:t>&lt;T&gt; * p); // Workhorse</w:t>
       </w:r>
     </w:p>
     <w:p>
@@ -1259,7 +1548,23 @@
         <w:t>bool</w:t>
       </w:r>
       <w:r>
-        <w:t xml:space="preserve"> Equal(TreeNode&lt;T&gt;* a , TreeNode&lt;T&gt;* b);</w:t>
+        <w:t xml:space="preserve"> Equal(</w:t>
+      </w:r>
+      <w:proofErr w:type="spellStart"/>
+      <w:r>
+        <w:t>TreeNode</w:t>
+      </w:r>
+      <w:proofErr w:type="spellEnd"/>
+      <w:r>
+        <w:t xml:space="preserve">&lt;T&gt;* a , </w:t>
+      </w:r>
+      <w:proofErr w:type="spellStart"/>
+      <w:r>
+        <w:t>TreeNode</w:t>
+      </w:r>
+      <w:proofErr w:type="spellEnd"/>
+      <w:r>
+        <w:t>&lt;T&gt;* b);</w:t>
       </w:r>
     </w:p>
     <w:p>
@@ -1281,8 +1586,14 @@
     <w:p>
       <w:pPr>
         <w:ind w:firstLine="360"/>
-      </w:pPr>
-      <w:r>
+        <w:rPr>
+          <w:color w:val="0070C0"/>
+        </w:rPr>
+      </w:pPr>
+      <w:r>
+        <w:rPr>
+          <w:color w:val="0070C0"/>
+        </w:rPr>
         <w:t>void output();</w:t>
       </w:r>
     </w:p>
@@ -1310,7 +1621,7 @@
         <w:t xml:space="preserve"> </w:t>
       </w:r>
       <w:r>
-        <w:object w:dxaOrig="10980" w:dyaOrig="4785">
+        <w:object w:dxaOrig="10980" w:dyaOrig="4785" w14:anchorId="654418A6">
           <v:shapetype id="_x0000_t75" coordsize="21600,21600" o:spt="75" o:preferrelative="t" path="m@4@5l@4@11@9@11@9@5xe" filled="f" stroked="f">
             <v:stroke joinstyle="miter"/>
             <v:formulas>
@@ -1330,10 +1641,10 @@
             <v:path o:extrusionok="f" gradientshapeok="t" o:connecttype="rect"/>
             <o:lock v:ext="edit" aspectratio="t"/>
           </v:shapetype>
-          <v:shape id="_x0000_i1025" type="#_x0000_t75" style="width:470.35pt;height:204.65pt" o:ole="">
+          <v:shape id="_x0000_i1025" type="#_x0000_t75" style="width:470.25pt;height:204.75pt" o:ole="">
             <v:imagedata r:id="rId7" o:title=""/>
           </v:shape>
-          <o:OLEObject Type="Embed" ProgID="Visio.Drawing.11" ShapeID="_x0000_i1025" DrawAspect="Content" ObjectID="_1776801223" r:id="rId8"/>
+          <o:OLEObject Type="Embed" ProgID="Visio.Drawing.11" ShapeID="_x0000_i1025" DrawAspect="Content" ObjectID="_1777926969" r:id="rId8"/>
         </w:object>
       </w:r>
     </w:p>
@@ -1365,8 +1676,13 @@
         <w:t xml:space="preserve">%) </w:t>
       </w:r>
       <w:r>
-        <w:t>Threaded binary tree</w:t>
-      </w:r>
+        <w:t xml:space="preserve">Threaded binary </w:t>
+      </w:r>
+      <w:proofErr w:type="gramStart"/>
+      <w:r>
+        <w:t>tree</w:t>
+      </w:r>
+      <w:proofErr w:type="gramEnd"/>
     </w:p>
     <w:p>
       <w:r>
@@ -1379,7 +1695,15 @@
         <w:t xml:space="preserve">rite </w:t>
       </w:r>
       <w:r>
-        <w:t>a C++ template class for threaded binary trees: ThreadedTree according to the tree node structure as shown in Figure 5.21 in textbook. Then write C++ functions for:</w:t>
+        <w:t xml:space="preserve">a C++ template class for threaded binary trees: </w:t>
+      </w:r>
+      <w:proofErr w:type="spellStart"/>
+      <w:r>
+        <w:t>ThreadedTree</w:t>
+      </w:r>
+      <w:proofErr w:type="spellEnd"/>
+      <w:r>
+        <w:t xml:space="preserve"> according to the tree node structure as shown in Figure 5.21 in textbook. Then write C++ functions for:</w:t>
       </w:r>
     </w:p>
     <w:p>
@@ -1395,7 +1719,15 @@
         <w:t>F</w:t>
       </w:r>
       <w:r>
-        <w:t>orward iterator by sequencing through the nodes in inorder.</w:t>
+        <w:t xml:space="preserve">orward iterator by sequencing through the nodes in </w:t>
+      </w:r>
+      <w:proofErr w:type="spellStart"/>
+      <w:r>
+        <w:t>inorder</w:t>
+      </w:r>
+      <w:proofErr w:type="spellEnd"/>
+      <w:r>
+        <w:t>.</w:t>
       </w:r>
     </w:p>
     <w:p>
@@ -1408,7 +1740,15 @@
         <w:ind w:leftChars="0"/>
       </w:pPr>
       <w:r>
-        <w:t>Traverse a threaded binary tree in postorder.</w:t>
+        <w:t xml:space="preserve">Traverse a threaded binary tree in </w:t>
+      </w:r>
+      <w:proofErr w:type="spellStart"/>
+      <w:r>
+        <w:t>postorder</w:t>
+      </w:r>
+      <w:proofErr w:type="spellEnd"/>
+      <w:r>
+        <w:t>.</w:t>
       </w:r>
     </w:p>
     <w:p>
@@ -1495,8 +1835,13 @@
         <w:t xml:space="preserve">Write a C++ </w:t>
       </w:r>
       <w:r>
-        <w:t>class MaxHeap</w:t>
-      </w:r>
+        <w:t xml:space="preserve">class </w:t>
+      </w:r>
+      <w:proofErr w:type="spellStart"/>
+      <w:r>
+        <w:t>MaxHeap</w:t>
+      </w:r>
+      <w:proofErr w:type="spellEnd"/>
       <w:r>
         <w:t xml:space="preserve"> </w:t>
       </w:r>
@@ -1524,17 +1869,27 @@
         </w:rPr>
         <w:t xml:space="preserve"> </w:t>
       </w:r>
+      <w:proofErr w:type="spellStart"/>
       <w:r>
         <w:rPr>
           <w:b/>
         </w:rPr>
         <w:t>MaxPQ</w:t>
       </w:r>
+      <w:proofErr w:type="spellEnd"/>
       <w:r>
         <w:t xml:space="preserve"> </w:t>
       </w:r>
       <w:r>
-        <w:t xml:space="preserve">and implement all the virtual functions of MaxPQ. </w:t>
+        <w:t xml:space="preserve">and implement all the virtual functions of </w:t>
+      </w:r>
+      <w:proofErr w:type="spellStart"/>
+      <w:r>
+        <w:t>MaxPQ</w:t>
+      </w:r>
+      <w:proofErr w:type="spellEnd"/>
+      <w:r>
+        <w:t xml:space="preserve">. </w:t>
       </w:r>
     </w:p>
     <w:p>
@@ -1569,8 +1924,16 @@
         <w:rPr>
           <w:b/>
         </w:rPr>
-        <w:t xml:space="preserve"> MaxPQ</w:t>
-      </w:r>
+        <w:t xml:space="preserve"> </w:t>
+      </w:r>
+      <w:proofErr w:type="spellStart"/>
+      <w:r>
+        <w:rPr>
+          <w:b/>
+        </w:rPr>
+        <w:t>MaxPQ</w:t>
+      </w:r>
+      <w:proofErr w:type="spellEnd"/>
     </w:p>
     <w:p>
       <w:pPr>
@@ -1609,7 +1972,15 @@
         <w:t>class</w:t>
       </w:r>
       <w:r>
-        <w:t xml:space="preserve"> MaxPQ {</w:t>
+        <w:t xml:space="preserve"> </w:t>
+      </w:r>
+      <w:proofErr w:type="spellStart"/>
+      <w:r>
+        <w:t>MaxPQ</w:t>
+      </w:r>
+      <w:proofErr w:type="spellEnd"/>
+      <w:r>
+        <w:t xml:space="preserve"> {</w:t>
       </w:r>
     </w:p>
     <w:p>
@@ -1642,7 +2013,15 @@
         <w:t>virtual</w:t>
       </w:r>
       <w:r>
-        <w:t xml:space="preserve"> ~MaxPQ() {}  // virtual destructor</w:t>
+        <w:t xml:space="preserve"> ~</w:t>
+      </w:r>
+      <w:proofErr w:type="spellStart"/>
+      <w:r>
+        <w:t>MaxPQ</w:t>
+      </w:r>
+      <w:proofErr w:type="spellEnd"/>
+      <w:r>
+        <w:t>() {}  // virtual destructor</w:t>
       </w:r>
     </w:p>
     <w:p>
@@ -1670,7 +2049,15 @@
         <w:t>bool</w:t>
       </w:r>
       <w:r>
-        <w:t xml:space="preserve"> IsEmpty() </w:t>
+        <w:t xml:space="preserve"> </w:t>
+      </w:r>
+      <w:proofErr w:type="spellStart"/>
+      <w:r>
+        <w:t>IsEmpty</w:t>
+      </w:r>
+      <w:proofErr w:type="spellEnd"/>
+      <w:r>
+        <w:t xml:space="preserve">() </w:t>
       </w:r>
       <w:r>
         <w:rPr>
@@ -1690,7 +2077,15 @@
         <w:t>true</w:t>
       </w:r>
       <w:r>
-        <w:t xml:space="preserve"> iff empty</w:t>
+        <w:t xml:space="preserve"> </w:t>
+      </w:r>
+      <w:proofErr w:type="spellStart"/>
+      <w:r>
+        <w:t>iff</w:t>
+      </w:r>
+      <w:proofErr w:type="spellEnd"/>
+      <w:r>
+        <w:t xml:space="preserve"> empty</w:t>
       </w:r>
     </w:p>
     <w:p>
@@ -1816,19 +2211,43 @@
         <w:ind w:leftChars="0" w:left="0"/>
       </w:pPr>
       <w:r>
-        <w:t xml:space="preserve">The class MaxHeap should include a </w:t>
-      </w:r>
-      <w:r>
-        <w:rPr>
-          <w:b/>
-        </w:rPr>
-        <w:t>bottom up heap construction initialization</w:t>
+        <w:t xml:space="preserve">The class </w:t>
+      </w:r>
+      <w:proofErr w:type="spellStart"/>
+      <w:r>
+        <w:t>MaxHeap</w:t>
+      </w:r>
+      <w:proofErr w:type="spellEnd"/>
+      <w:r>
+        <w:t xml:space="preserve"> should include a </w:t>
+      </w:r>
+      <w:proofErr w:type="gramStart"/>
+      <w:r>
+        <w:rPr>
+          <w:b/>
+        </w:rPr>
+        <w:t>bottom up</w:t>
+      </w:r>
+      <w:proofErr w:type="gramEnd"/>
+      <w:r>
+        <w:rPr>
+          <w:b/>
+        </w:rPr>
+        <w:t xml:space="preserve"> heap construction initialization</w:t>
       </w:r>
       <w:r>
         <w:t xml:space="preserve"> function</w:t>
       </w:r>
       <w:r>
-        <w:t>, the push function for inserting a new key and pop function for deleting and the max key. You should also write a client function (main()) to demonstrate how to construct a max heap from a sequence of 13 integer number: 50, 5, 30, 40, 80, 35, 2, 20, 15, 60, 70, 8, 10 by using a series of 13 pushes and by bottom up initialization. Add necessary code for displaying your result.</w:t>
+        <w:t xml:space="preserve">, the push function for inserting a new key and pop function for deleting and the max key. You should also write a client function (main()) to demonstrate how to construct a max heap from a sequence of 13 integer number: 50, 5, 30, 40, 80, 35, 2, 20, 15, 60, 70, 8, 10 by using a series of 13 pushes and by </w:t>
+      </w:r>
+      <w:proofErr w:type="gramStart"/>
+      <w:r>
+        <w:t>bottom up</w:t>
+      </w:r>
+      <w:proofErr w:type="gramEnd"/>
+      <w:r>
+        <w:t xml:space="preserve"> initialization. Add necessary code for displaying your result.</w:t>
       </w:r>
     </w:p>
     <w:p>
@@ -1843,16 +2262,42 @@
         <w:ind w:leftChars="0" w:left="0"/>
       </w:pPr>
       <w:r>
-        <w:t xml:space="preserve">(b) Write a C++ abstract class similar to ADT 5.2 for the ADT </w:t>
-      </w:r>
+        <w:t xml:space="preserve">(b) Write a C++ abstract class </w:t>
+      </w:r>
+      <w:proofErr w:type="gramStart"/>
+      <w:r>
+        <w:t>similar to</w:t>
+      </w:r>
+      <w:proofErr w:type="gramEnd"/>
+      <w:r>
+        <w:t xml:space="preserve"> ADT 5.2 for the ADT </w:t>
+      </w:r>
+      <w:proofErr w:type="spellStart"/>
       <w:r>
         <w:rPr>
           <w:b/>
         </w:rPr>
         <w:t>MinPQ</w:t>
       </w:r>
-      <w:r>
-        <w:t>, which defines a min priority queue. Then write a C++ class MinHeap that derives from this abstract class and implement all the virtual functions of MinPQ.</w:t>
+      <w:proofErr w:type="spellEnd"/>
+      <w:r>
+        <w:t xml:space="preserve">, which defines a min priority queue. Then write a C++ class </w:t>
+      </w:r>
+      <w:proofErr w:type="spellStart"/>
+      <w:r>
+        <w:t>MinHeap</w:t>
+      </w:r>
+      <w:proofErr w:type="spellEnd"/>
+      <w:r>
+        <w:t xml:space="preserve"> that derives from this abstract class and implement all the virtual functions of </w:t>
+      </w:r>
+      <w:proofErr w:type="spellStart"/>
+      <w:r>
+        <w:t>MinPQ</w:t>
+      </w:r>
+      <w:proofErr w:type="spellEnd"/>
+      <w:r>
+        <w:t>.</w:t>
       </w:r>
     </w:p>
     <w:p>
@@ -1861,19 +2306,43 @@
         <w:ind w:leftChars="0" w:left="0"/>
       </w:pPr>
       <w:r>
-        <w:t xml:space="preserve">The class MinHeap should include a </w:t>
-      </w:r>
-      <w:r>
-        <w:rPr>
-          <w:b/>
-        </w:rPr>
-        <w:t>bottom up heap construction initialization</w:t>
+        <w:t xml:space="preserve">The class </w:t>
+      </w:r>
+      <w:proofErr w:type="spellStart"/>
+      <w:r>
+        <w:t>MinHeap</w:t>
+      </w:r>
+      <w:proofErr w:type="spellEnd"/>
+      <w:r>
+        <w:t xml:space="preserve"> should include a </w:t>
+      </w:r>
+      <w:proofErr w:type="gramStart"/>
+      <w:r>
+        <w:rPr>
+          <w:b/>
+        </w:rPr>
+        <w:t>bottom up</w:t>
+      </w:r>
+      <w:proofErr w:type="gramEnd"/>
+      <w:r>
+        <w:rPr>
+          <w:b/>
+        </w:rPr>
+        <w:t xml:space="preserve"> heap construction initialization</w:t>
       </w:r>
       <w:r>
         <w:t xml:space="preserve"> function</w:t>
       </w:r>
       <w:r>
-        <w:t>, the push function for inserting a new key and pop function for deleting and the min key. You should also write a client function (main()) to demonstrate how to construct a min heap from a sequence of 13 integer number: 50, 5, 30, 40, 80, 35, 2, 20, 15, 60, 70, 8, 10 by using a series of 13 pushes and by bottom up initialization. Add necessary code for displaying your result.</w:t>
+        <w:t xml:space="preserve">, the push function for inserting a new key and pop function for deleting and the min key. You should also write a client function (main()) to demonstrate how to construct a min heap from a sequence of 13 integer number: 50, 5, 30, 40, 80, 35, 2, 20, 15, 60, 70, 8, 10 by using a series of 13 pushes and by </w:t>
+      </w:r>
+      <w:proofErr w:type="gramStart"/>
+      <w:r>
+        <w:t>bottom up</w:t>
+      </w:r>
+      <w:proofErr w:type="gramEnd"/>
+      <w:r>
+        <w:t xml:space="preserve"> initialization. Add necessary code for displaying your result.</w:t>
       </w:r>
     </w:p>
     <w:p>
@@ -1945,7 +2414,15 @@
         <w:t xml:space="preserve">. </w:t>
       </w:r>
       <w:r>
-        <w:t xml:space="preserve">Write a C++ class BST that derives from Dictionary and implement all the virtual functions. In addition, also implement </w:t>
+        <w:t xml:space="preserve">Write a C++ class BST that derives from Dictionary and implement all the virtual functions. In addition, also </w:t>
+      </w:r>
+      <w:proofErr w:type="gramStart"/>
+      <w:r>
+        <w:t>implement</w:t>
+      </w:r>
+      <w:proofErr w:type="gramEnd"/>
+      <w:r>
+        <w:t xml:space="preserve"> </w:t>
       </w:r>
     </w:p>
     <w:p>
@@ -1960,7 +2437,15 @@
         <w:t>P</w:t>
       </w:r>
       <w:r>
-        <w:t>air&lt;K, E&gt;* RankGet(</w:t>
+        <w:t xml:space="preserve">air&lt;K, E&gt;* </w:t>
+      </w:r>
+      <w:proofErr w:type="spellStart"/>
+      <w:r>
+        <w:t>RankGet</w:t>
+      </w:r>
+      <w:proofErr w:type="spellEnd"/>
+      <w:r>
+        <w:t>(</w:t>
       </w:r>
       <w:r>
         <w:rPr>
@@ -2127,7 +2612,15 @@
         <w:t>bool</w:t>
       </w:r>
       <w:r>
-        <w:t xml:space="preserve"> IsEmptay() </w:t>
+        <w:t xml:space="preserve"> </w:t>
+      </w:r>
+      <w:proofErr w:type="spellStart"/>
+      <w:r>
+        <w:t>IsEmptay</w:t>
+      </w:r>
+      <w:proofErr w:type="spellEnd"/>
+      <w:r>
+        <w:t xml:space="preserve">() </w:t>
       </w:r>
       <w:r>
         <w:rPr>
@@ -2228,7 +2721,15 @@
         <w:pStyle w:val="a8"/>
       </w:pPr>
       <w:r>
-        <w:t xml:space="preserve">    // insert the given pair; if key ia a duplicate, update</w:t>
+        <w:t xml:space="preserve">    // insert the given pair; if key </w:t>
+      </w:r>
+      <w:proofErr w:type="spellStart"/>
+      <w:r>
+        <w:t>ia</w:t>
+      </w:r>
+      <w:proofErr w:type="spellEnd"/>
+      <w:r>
+        <w:t xml:space="preserve"> a duplicate, update</w:t>
       </w:r>
       <w:r>
         <w:t xml:space="preserve"> </w:t>
@@ -2381,7 +2882,7 @@
 </file>
 
 <file path=word/endnotes.xml><?xml version="1.0" encoding="utf-8"?>
-<w:endnotes xmlns:wpc="http://schemas.microsoft.com/office/word/2010/wordprocessingCanvas" xmlns:mc="http://schemas.openxmlformats.org/markup-compatibility/2006" xmlns:o="urn:schemas-microsoft-com:office:office" xmlns:r="http://schemas.openxmlformats.org/officeDocument/2006/relationships" xmlns:m="http://schemas.openxmlformats.org/officeDocument/2006/math" xmlns:v="urn:schemas-microsoft-com:vml" xmlns:wp14="http://schemas.microsoft.com/office/word/2010/wordprocessingDrawing" xmlns:wp="http://schemas.openxmlformats.org/drawingml/2006/wordprocessingDrawing" xmlns:w10="urn:schemas-microsoft-com:office:word" xmlns:w="http://schemas.openxmlformats.org/wordprocessingml/2006/main" xmlns:w14="http://schemas.microsoft.com/office/word/2010/wordml" xmlns:w15="http://schemas.microsoft.com/office/word/2012/wordml" xmlns:wpg="http://schemas.microsoft.com/office/word/2010/wordprocessingGroup" xmlns:wpi="http://schemas.microsoft.com/office/word/2010/wordprocessingInk" xmlns:wne="http://schemas.microsoft.com/office/word/2006/wordml" xmlns:wps="http://schemas.microsoft.com/office/word/2010/wordprocessingShape" mc:Ignorable="w14 w15 wp14">
+<w:endnotes xmlns:wpc="http://schemas.microsoft.com/office/word/2010/wordprocessingCanvas" xmlns:cx="http://schemas.microsoft.com/office/drawing/2014/chartex" xmlns:cx1="http://schemas.microsoft.com/office/drawing/2015/9/8/chartex" xmlns:cx2="http://schemas.microsoft.com/office/drawing/2015/10/21/chartex" xmlns:cx3="http://schemas.microsoft.com/office/drawing/2016/5/9/chartex" xmlns:cx4="http://schemas.microsoft.com/office/drawing/2016/5/10/chartex" xmlns:cx5="http://schemas.microsoft.com/office/drawing/2016/5/11/chartex" xmlns:cx6="http://schemas.microsoft.com/office/drawing/2016/5/12/chartex" xmlns:cx7="http://schemas.microsoft.com/office/drawing/2016/5/13/chartex" xmlns:cx8="http://schemas.microsoft.com/office/drawing/2016/5/14/chartex" xmlns:mc="http://schemas.openxmlformats.org/markup-compatibility/2006" xmlns:aink="http://schemas.microsoft.com/office/drawing/2016/ink" xmlns:am3d="http://schemas.microsoft.com/office/drawing/2017/model3d" xmlns:o="urn:schemas-microsoft-com:office:office" xmlns:oel="http://schemas.microsoft.com/office/2019/extlst" xmlns:r="http://schemas.openxmlformats.org/officeDocument/2006/relationships" xmlns:m="http://schemas.openxmlformats.org/officeDocument/2006/math" xmlns:v="urn:schemas-microsoft-com:vml" xmlns:wp14="http://schemas.microsoft.com/office/word/2010/wordprocessingDrawing" xmlns:wp="http://schemas.openxmlformats.org/drawingml/2006/wordprocessingDrawing" xmlns:w10="urn:schemas-microsoft-com:office:word" xmlns:w="http://schemas.openxmlformats.org/wordprocessingml/2006/main" xmlns:w14="http://schemas.microsoft.com/office/word/2010/wordml" xmlns:w15="http://schemas.microsoft.com/office/word/2012/wordml" xmlns:w16cex="http://schemas.microsoft.com/office/word/2018/wordml/cex" xmlns:w16cid="http://schemas.microsoft.com/office/word/2016/wordml/cid" xmlns:w16="http://schemas.microsoft.com/office/word/2018/wordml" xmlns:w16du="http://schemas.microsoft.com/office/word/2023/wordml/word16du" xmlns:w16sdtdh="http://schemas.microsoft.com/office/word/2020/wordml/sdtdatahash" xmlns:w16se="http://schemas.microsoft.com/office/word/2015/wordml/symex" xmlns:wpg="http://schemas.microsoft.com/office/word/2010/wordprocessingGroup" xmlns:wpi="http://schemas.microsoft.com/office/word/2010/wordprocessingInk" xmlns:wne="http://schemas.microsoft.com/office/word/2006/wordml" xmlns:wps="http://schemas.microsoft.com/office/word/2010/wordprocessingShape" mc:Ignorable="w14 w15 w16se w16cid w16 w16cex w16sdtdh w16du wp14">
   <w:endnote w:type="separator" w:id="-1">
     <w:p>
       <w:pPr>
@@ -2406,7 +2907,7 @@
 </file>
 
 <file path=word/footnotes.xml><?xml version="1.0" encoding="utf-8"?>
-<w:footnotes xmlns:wpc="http://schemas.microsoft.com/office/word/2010/wordprocessingCanvas" xmlns:mc="http://schemas.openxmlformats.org/markup-compatibility/2006" xmlns:o="urn:schemas-microsoft-com:office:office" xmlns:r="http://schemas.openxmlformats.org/officeDocument/2006/relationships" xmlns:m="http://schemas.openxmlformats.org/officeDocument/2006/math" xmlns:v="urn:schemas-microsoft-com:vml" xmlns:wp14="http://schemas.microsoft.com/office/word/2010/wordprocessingDrawing" xmlns:wp="http://schemas.openxmlformats.org/drawingml/2006/wordprocessingDrawing" xmlns:w10="urn:schemas-microsoft-com:office:word" xmlns:w="http://schemas.openxmlformats.org/wordprocessingml/2006/main" xmlns:w14="http://schemas.microsoft.com/office/word/2010/wordml" xmlns:w15="http://schemas.microsoft.com/office/word/2012/wordml" xmlns:wpg="http://schemas.microsoft.com/office/word/2010/wordprocessingGroup" xmlns:wpi="http://schemas.microsoft.com/office/word/2010/wordprocessingInk" xmlns:wne="http://schemas.microsoft.com/office/word/2006/wordml" xmlns:wps="http://schemas.microsoft.com/office/word/2010/wordprocessingShape" mc:Ignorable="w14 w15 wp14">
+<w:footnotes xmlns:wpc="http://schemas.microsoft.com/office/word/2010/wordprocessingCanvas" xmlns:cx="http://schemas.microsoft.com/office/drawing/2014/chartex" xmlns:cx1="http://schemas.microsoft.com/office/drawing/2015/9/8/chartex" xmlns:cx2="http://schemas.microsoft.com/office/drawing/2015/10/21/chartex" xmlns:cx3="http://schemas.microsoft.com/office/drawing/2016/5/9/chartex" xmlns:cx4="http://schemas.microsoft.com/office/drawing/2016/5/10/chartex" xmlns:cx5="http://schemas.microsoft.com/office/drawing/2016/5/11/chartex" xmlns:cx6="http://schemas.microsoft.com/office/drawing/2016/5/12/chartex" xmlns:cx7="http://schemas.microsoft.com/office/drawing/2016/5/13/chartex" xmlns:cx8="http://schemas.microsoft.com/office/drawing/2016/5/14/chartex" xmlns:mc="http://schemas.openxmlformats.org/markup-compatibility/2006" xmlns:aink="http://schemas.microsoft.com/office/drawing/2016/ink" xmlns:am3d="http://schemas.microsoft.com/office/drawing/2017/model3d" xmlns:o="urn:schemas-microsoft-com:office:office" xmlns:oel="http://schemas.microsoft.com/office/2019/extlst" xmlns:r="http://schemas.openxmlformats.org/officeDocument/2006/relationships" xmlns:m="http://schemas.openxmlformats.org/officeDocument/2006/math" xmlns:v="urn:schemas-microsoft-com:vml" xmlns:wp14="http://schemas.microsoft.com/office/word/2010/wordprocessingDrawing" xmlns:wp="http://schemas.openxmlformats.org/drawingml/2006/wordprocessingDrawing" xmlns:w10="urn:schemas-microsoft-com:office:word" xmlns:w="http://schemas.openxmlformats.org/wordprocessingml/2006/main" xmlns:w14="http://schemas.microsoft.com/office/word/2010/wordml" xmlns:w15="http://schemas.microsoft.com/office/word/2012/wordml" xmlns:w16cex="http://schemas.microsoft.com/office/word/2018/wordml/cex" xmlns:w16cid="http://schemas.microsoft.com/office/word/2016/wordml/cid" xmlns:w16="http://schemas.microsoft.com/office/word/2018/wordml" xmlns:w16du="http://schemas.microsoft.com/office/word/2023/wordml/word16du" xmlns:w16sdtdh="http://schemas.microsoft.com/office/word/2020/wordml/sdtdatahash" xmlns:w16se="http://schemas.microsoft.com/office/word/2015/wordml/symex" xmlns:wpg="http://schemas.microsoft.com/office/word/2010/wordprocessingGroup" xmlns:wpi="http://schemas.microsoft.com/office/word/2010/wordprocessingInk" xmlns:wne="http://schemas.microsoft.com/office/word/2006/wordml" xmlns:wps="http://schemas.microsoft.com/office/word/2010/wordprocessingShape" mc:Ignorable="w14 w15 w16se w16cid w16 w16cex w16sdtdh w16du wp14">
   <w:footnote w:type="separator" w:id="-1">
     <w:p>
       <w:pPr>
@@ -2431,7 +2932,7 @@
 </file>
 
 <file path=word/numbering.xml><?xml version="1.0" encoding="utf-8"?>
-<w:numbering xmlns:wpc="http://schemas.microsoft.com/office/word/2010/wordprocessingCanvas" xmlns:mc="http://schemas.openxmlformats.org/markup-compatibility/2006" xmlns:o="urn:schemas-microsoft-com:office:office" xmlns:r="http://schemas.openxmlformats.org/officeDocument/2006/relationships" xmlns:m="http://schemas.openxmlformats.org/officeDocument/2006/math" xmlns:v="urn:schemas-microsoft-com:vml" xmlns:wp14="http://schemas.microsoft.com/office/word/2010/wordprocessingDrawing" xmlns:wp="http://schemas.openxmlformats.org/drawingml/2006/wordprocessingDrawing" xmlns:w10="urn:schemas-microsoft-com:office:word" xmlns:w="http://schemas.openxmlformats.org/wordprocessingml/2006/main" xmlns:w14="http://schemas.microsoft.com/office/word/2010/wordml" xmlns:w15="http://schemas.microsoft.com/office/word/2012/wordml" xmlns:wpg="http://schemas.microsoft.com/office/word/2010/wordprocessingGroup" xmlns:wpi="http://schemas.microsoft.com/office/word/2010/wordprocessingInk" xmlns:wne="http://schemas.microsoft.com/office/word/2006/wordml" xmlns:wps="http://schemas.microsoft.com/office/word/2010/wordprocessingShape" mc:Ignorable="w14 w15 wp14">
+<w:numbering xmlns:wpc="http://schemas.microsoft.com/office/word/2010/wordprocessingCanvas" xmlns:cx="http://schemas.microsoft.com/office/drawing/2014/chartex" xmlns:cx1="http://schemas.microsoft.com/office/drawing/2015/9/8/chartex" xmlns:cx2="http://schemas.microsoft.com/office/drawing/2015/10/21/chartex" xmlns:cx3="http://schemas.microsoft.com/office/drawing/2016/5/9/chartex" xmlns:cx4="http://schemas.microsoft.com/office/drawing/2016/5/10/chartex" xmlns:cx5="http://schemas.microsoft.com/office/drawing/2016/5/11/chartex" xmlns:cx6="http://schemas.microsoft.com/office/drawing/2016/5/12/chartex" xmlns:cx7="http://schemas.microsoft.com/office/drawing/2016/5/13/chartex" xmlns:cx8="http://schemas.microsoft.com/office/drawing/2016/5/14/chartex" xmlns:mc="http://schemas.openxmlformats.org/markup-compatibility/2006" xmlns:aink="http://schemas.microsoft.com/office/drawing/2016/ink" xmlns:am3d="http://schemas.microsoft.com/office/drawing/2017/model3d" xmlns:o="urn:schemas-microsoft-com:office:office" xmlns:oel="http://schemas.microsoft.com/office/2019/extlst" xmlns:r="http://schemas.openxmlformats.org/officeDocument/2006/relationships" xmlns:m="http://schemas.openxmlformats.org/officeDocument/2006/math" xmlns:v="urn:schemas-microsoft-com:vml" xmlns:wp14="http://schemas.microsoft.com/office/word/2010/wordprocessingDrawing" xmlns:wp="http://schemas.openxmlformats.org/drawingml/2006/wordprocessingDrawing" xmlns:w10="urn:schemas-microsoft-com:office:word" xmlns:w="http://schemas.openxmlformats.org/wordprocessingml/2006/main" xmlns:w14="http://schemas.microsoft.com/office/word/2010/wordml" xmlns:w15="http://schemas.microsoft.com/office/word/2012/wordml" xmlns:w16cex="http://schemas.microsoft.com/office/word/2018/wordml/cex" xmlns:w16cid="http://schemas.microsoft.com/office/word/2016/wordml/cid" xmlns:w16="http://schemas.microsoft.com/office/word/2018/wordml" xmlns:w16du="http://schemas.microsoft.com/office/word/2023/wordml/word16du" xmlns:w16sdtdh="http://schemas.microsoft.com/office/word/2020/wordml/sdtdatahash" xmlns:w16se="http://schemas.microsoft.com/office/word/2015/wordml/symex" xmlns:wpg="http://schemas.microsoft.com/office/word/2010/wordprocessingGroup" xmlns:wpi="http://schemas.microsoft.com/office/word/2010/wordprocessingInk" xmlns:wne="http://schemas.microsoft.com/office/word/2006/wordml" xmlns:wps="http://schemas.microsoft.com/office/word/2010/wordprocessingShape" mc:Ignorable="w14 w15 w16se w16cid w16 w16cex w16sdtdh w16du wp14">
   <w:abstractNum w:abstractNumId="0" w15:restartNumberingAfterBreak="0">
     <w:nsid w:val="011071CD"/>
     <w:multiLevelType w:val="hybridMultilevel"/>
@@ -3920,56 +4421,56 @@
       </w:pPr>
     </w:lvl>
   </w:abstractNum>
-  <w:num w:numId="1">
+  <w:num w:numId="1" w16cid:durableId="1456411479">
     <w:abstractNumId w:val="14"/>
   </w:num>
-  <w:num w:numId="2">
+  <w:num w:numId="2" w16cid:durableId="1109593168">
     <w:abstractNumId w:val="8"/>
   </w:num>
-  <w:num w:numId="3">
+  <w:num w:numId="3" w16cid:durableId="2123378769">
     <w:abstractNumId w:val="5"/>
   </w:num>
-  <w:num w:numId="4">
+  <w:num w:numId="4" w16cid:durableId="902911630">
     <w:abstractNumId w:val="7"/>
   </w:num>
-  <w:num w:numId="5">
+  <w:num w:numId="5" w16cid:durableId="1673217858">
     <w:abstractNumId w:val="11"/>
   </w:num>
-  <w:num w:numId="6">
+  <w:num w:numId="6" w16cid:durableId="1546021936">
     <w:abstractNumId w:val="0"/>
   </w:num>
-  <w:num w:numId="7">
+  <w:num w:numId="7" w16cid:durableId="847910635">
     <w:abstractNumId w:val="9"/>
   </w:num>
-  <w:num w:numId="8">
+  <w:num w:numId="8" w16cid:durableId="1630740455">
     <w:abstractNumId w:val="6"/>
   </w:num>
-  <w:num w:numId="9">
+  <w:num w:numId="9" w16cid:durableId="395973234">
     <w:abstractNumId w:val="4"/>
   </w:num>
-  <w:num w:numId="10">
+  <w:num w:numId="10" w16cid:durableId="1517842347">
     <w:abstractNumId w:val="1"/>
   </w:num>
-  <w:num w:numId="11">
+  <w:num w:numId="11" w16cid:durableId="412051061">
     <w:abstractNumId w:val="3"/>
   </w:num>
-  <w:num w:numId="12">
+  <w:num w:numId="12" w16cid:durableId="1274707397">
     <w:abstractNumId w:val="2"/>
   </w:num>
-  <w:num w:numId="13">
+  <w:num w:numId="13" w16cid:durableId="49424037">
     <w:abstractNumId w:val="10"/>
   </w:num>
-  <w:num w:numId="14">
+  <w:num w:numId="14" w16cid:durableId="1098450957">
     <w:abstractNumId w:val="13"/>
   </w:num>
-  <w:num w:numId="15">
+  <w:num w:numId="15" w16cid:durableId="177693694">
     <w:abstractNumId w:val="12"/>
   </w:num>
 </w:numbering>
 </file>
 
 <file path=word/styles.xml><?xml version="1.0" encoding="utf-8"?>
-<w:styles xmlns:mc="http://schemas.openxmlformats.org/markup-compatibility/2006" xmlns:r="http://schemas.openxmlformats.org/officeDocument/2006/relationships" xmlns:w="http://schemas.openxmlformats.org/wordprocessingml/2006/main" xmlns:w14="http://schemas.microsoft.com/office/word/2010/wordml" xmlns:w15="http://schemas.microsoft.com/office/word/2012/wordml" mc:Ignorable="w14 w15">
+<w:styles xmlns:mc="http://schemas.openxmlformats.org/markup-compatibility/2006" xmlns:r="http://schemas.openxmlformats.org/officeDocument/2006/relationships" xmlns:w="http://schemas.openxmlformats.org/wordprocessingml/2006/main" xmlns:w14="http://schemas.microsoft.com/office/word/2010/wordml" xmlns:w15="http://schemas.microsoft.com/office/word/2012/wordml" xmlns:w16cex="http://schemas.microsoft.com/office/word/2018/wordml/cex" xmlns:w16cid="http://schemas.microsoft.com/office/word/2016/wordml/cid" xmlns:w16="http://schemas.microsoft.com/office/word/2018/wordml" xmlns:w16du="http://schemas.microsoft.com/office/word/2023/wordml/word16du" xmlns:w16sdtdh="http://schemas.microsoft.com/office/word/2020/wordml/sdtdatahash" xmlns:w16se="http://schemas.microsoft.com/office/word/2015/wordml/symex" mc:Ignorable="w14 w15 w16se w16cid w16 w16cex w16sdtdh w16du">
   <w:docDefaults>
     <w:rPrDefault>
       <w:rPr>
@@ -3982,7 +4483,7 @@
     </w:rPrDefault>
     <w:pPrDefault/>
   </w:docDefaults>
-  <w:latentStyles w:defLockedState="0" w:defUIPriority="99" w:defSemiHidden="0" w:defUnhideWhenUsed="0" w:defQFormat="0" w:count="371">
+  <w:latentStyles w:defLockedState="0" w:defUIPriority="99" w:defSemiHidden="0" w:defUnhideWhenUsed="0" w:defQFormat="0" w:count="376">
     <w:lsdException w:name="Normal" w:uiPriority="0" w:qFormat="1"/>
     <w:lsdException w:name="heading 1" w:uiPriority="9" w:qFormat="1"/>
     <w:lsdException w:name="heading 2" w:semiHidden="1" w:uiPriority="9" w:unhideWhenUsed="1" w:qFormat="1"/>
@@ -4354,6 +4855,11 @@
     <w:lsdException w:name="List Table 5 Dark Accent 6" w:uiPriority="50"/>
     <w:lsdException w:name="List Table 6 Colorful Accent 6" w:uiPriority="51"/>
     <w:lsdException w:name="List Table 7 Colorful Accent 6" w:uiPriority="52"/>
+    <w:lsdException w:name="Mention" w:semiHidden="1" w:unhideWhenUsed="1"/>
+    <w:lsdException w:name="Smart Hyperlink" w:semiHidden="1" w:unhideWhenUsed="1"/>
+    <w:lsdException w:name="Hashtag" w:semiHidden="1" w:unhideWhenUsed="1"/>
+    <w:lsdException w:name="Unresolved Mention" w:semiHidden="1" w:unhideWhenUsed="1"/>
+    <w:lsdException w:name="Smart Link" w:semiHidden="1" w:unhideWhenUsed="1"/>
   </w:latentStyles>
   <w:style w:type="paragraph" w:default="1" w:styleId="a">
     <w:name w:val="Normal"/>

</xml_diff>

<commit_message>
working on code4 q1 q3 q4
</commit_message>
<xml_diff>
--- a/hw4/Coding4_Trees_111060005.docx
+++ b/hw4/Coding4_Trees_111060005.docx
@@ -393,31 +393,23 @@
         <w:t>class</w:t>
       </w:r>
       <w:r>
+        <w:t xml:space="preserve"> TreeNode {</w:t>
+      </w:r>
+    </w:p>
+    <w:p>
+      <w:pPr>
+        <w:pStyle w:val="a8"/>
+      </w:pPr>
+      <w:r>
+        <w:rPr>
+          <w:b/>
+          <w:bCs/>
+        </w:rPr>
+        <w:t>friend</w:t>
+      </w:r>
+      <w:r>
         <w:t xml:space="preserve"> </w:t>
       </w:r>
-      <w:proofErr w:type="spellStart"/>
-      <w:r>
-        <w:t>TreeNode</w:t>
-      </w:r>
-      <w:proofErr w:type="spellEnd"/>
-      <w:r>
-        <w:t xml:space="preserve"> {</w:t>
-      </w:r>
-    </w:p>
-    <w:p>
-      <w:pPr>
-        <w:pStyle w:val="a8"/>
-      </w:pPr>
-      <w:r>
-        <w:rPr>
-          <w:b/>
-          <w:bCs/>
-        </w:rPr>
-        <w:t>friend</w:t>
-      </w:r>
-      <w:r>
-        <w:t xml:space="preserve"> </w:t>
-      </w:r>
       <w:r>
         <w:rPr>
           <w:b/>
@@ -455,48 +447,18 @@
         </w:rPr>
         <w:t xml:space="preserve">class </w:t>
       </w:r>
-      <w:proofErr w:type="spellStart"/>
-      <w:r>
-        <w:rPr>
-          <w:bCs/>
-        </w:rPr>
-        <w:t>InorderIterator</w:t>
-      </w:r>
-      <w:proofErr w:type="spellEnd"/>
-      <w:r>
-        <w:rPr>
-          <w:bCs/>
-        </w:rPr>
-        <w:t>&lt;T&gt;;</w:t>
-      </w:r>
-      <w:r>
-        <w:rPr>
-          <w:bCs/>
-        </w:rPr>
-        <w:t>//</w:t>
-      </w:r>
-      <w:proofErr w:type="spellStart"/>
-      <w:r>
-        <w:rPr>
-          <w:bCs/>
-        </w:rPr>
-        <w:t>inorder</w:t>
-      </w:r>
-      <w:proofErr w:type="spellEnd"/>
-      <w:r>
-        <w:rPr>
-          <w:bCs/>
-        </w:rPr>
-        <w:t xml:space="preserve"> </w:t>
-      </w:r>
-      <w:proofErr w:type="gramStart"/>
-      <w:r>
-        <w:rPr>
-          <w:bCs/>
-        </w:rPr>
-        <w:t>iterator</w:t>
-      </w:r>
-      <w:proofErr w:type="gramEnd"/>
+      <w:r>
+        <w:rPr>
+          <w:bCs/>
+        </w:rPr>
+        <w:t>InorderIterator&lt;T&gt;;</w:t>
+      </w:r>
+      <w:r>
+        <w:rPr>
+          <w:bCs/>
+        </w:rPr>
+        <w:t>//inorder iterator</w:t>
+      </w:r>
     </w:p>
     <w:p>
       <w:pPr>
@@ -526,23 +488,189 @@
         <w:pStyle w:val="a8"/>
       </w:pPr>
       <w:r>
+        <w:t xml:space="preserve">    TreeNode &lt;T&gt; *leftChild;</w:t>
+      </w:r>
+    </w:p>
+    <w:p>
+      <w:pPr>
+        <w:pStyle w:val="a8"/>
+      </w:pPr>
+      <w:r>
+        <w:t xml:space="preserve">    TreeNode &lt;T&gt; *rightChild;</w:t>
+      </w:r>
+    </w:p>
+    <w:p>
+      <w:pPr>
+        <w:pStyle w:val="a8"/>
+      </w:pPr>
+      <w:r>
+        <w:t>};</w:t>
+      </w:r>
+    </w:p>
+    <w:p>
+      <w:pPr>
+        <w:pStyle w:val="a8"/>
+        <w:rPr>
+          <w:b/>
+          <w:bCs/>
+        </w:rPr>
+      </w:pPr>
+    </w:p>
+    <w:p>
+      <w:pPr>
+        <w:pStyle w:val="a8"/>
+      </w:pPr>
+      <w:r>
+        <w:rPr>
+          <w:b/>
+          <w:bCs/>
+        </w:rPr>
+        <w:t>template</w:t>
+      </w:r>
+      <w:r>
+        <w:t>&lt;</w:t>
+      </w:r>
+      <w:r>
+        <w:rPr>
+          <w:b/>
+          <w:bCs/>
+        </w:rPr>
+        <w:t>class</w:t>
+      </w:r>
+      <w:r>
+        <w:t xml:space="preserve"> T&gt;</w:t>
+      </w:r>
+    </w:p>
+    <w:p>
+      <w:pPr>
+        <w:pStyle w:val="a8"/>
+      </w:pPr>
+      <w:r>
+        <w:rPr>
+          <w:b/>
+          <w:bCs/>
+        </w:rPr>
+        <w:t>class</w:t>
+      </w:r>
+      <w:r>
+        <w:t xml:space="preserve"> Tree</w:t>
+      </w:r>
+    </w:p>
+    <w:p>
+      <w:pPr>
+        <w:pStyle w:val="a8"/>
+      </w:pPr>
+      <w:r>
+        <w:t xml:space="preserve">{ </w:t>
+      </w:r>
+    </w:p>
+    <w:p>
+      <w:pPr>
+        <w:pStyle w:val="a8"/>
+        <w:rPr>
+          <w:b/>
+          <w:bCs/>
+        </w:rPr>
+      </w:pPr>
+      <w:r>
+        <w:rPr>
+          <w:b/>
+          <w:bCs/>
+        </w:rPr>
+        <w:t>f</w:t>
+      </w:r>
+      <w:r>
+        <w:rPr>
+          <w:rFonts w:hint="eastAsia"/>
+          <w:b/>
+          <w:bCs/>
+        </w:rPr>
+        <w:t xml:space="preserve">riend </w:t>
+      </w:r>
+      <w:r>
+        <w:rPr>
+          <w:b/>
+          <w:bCs/>
+        </w:rPr>
+        <w:t xml:space="preserve">class </w:t>
+      </w:r>
+      <w:r>
+        <w:rPr>
+          <w:bCs/>
+        </w:rPr>
+        <w:t>InorderIterator&lt;T&gt;;</w:t>
+      </w:r>
+      <w:r>
+        <w:rPr>
+          <w:bCs/>
+        </w:rPr>
+        <w:t>//inorder iterator</w:t>
+      </w:r>
+    </w:p>
+    <w:p>
+      <w:pPr>
+        <w:pStyle w:val="a8"/>
+      </w:pPr>
+      <w:r>
+        <w:rPr>
+          <w:b/>
+          <w:bCs/>
+        </w:rPr>
+        <w:t>public</w:t>
+      </w:r>
+      <w:r>
+        <w:t>:</w:t>
+      </w:r>
+    </w:p>
+    <w:p>
+      <w:pPr>
+        <w:pStyle w:val="a8"/>
+      </w:pPr>
+      <w:r>
+        <w:t xml:space="preserve">    Tree(); // constructor for an empty binary tree</w:t>
+      </w:r>
+    </w:p>
+    <w:p>
+      <w:pPr>
+        <w:pStyle w:val="a8"/>
+      </w:pPr>
+      <w:r>
+        <w:t xml:space="preserve">    Tree(Tree&lt;T&gt;&amp; bt1, T&amp; item, Tree&lt;T&gt;&amp; bt2);   </w:t>
+      </w:r>
+    </w:p>
+    <w:p>
+      <w:pPr>
+        <w:pStyle w:val="a8"/>
+      </w:pPr>
+      <w:r>
         <w:t xml:space="preserve">    </w:t>
       </w:r>
-      <w:proofErr w:type="spellStart"/>
-      <w:r>
-        <w:t>TreeNode</w:t>
-      </w:r>
-      <w:proofErr w:type="spellEnd"/>
-      <w:r>
-        <w:t xml:space="preserve"> &lt;T&gt; *</w:t>
-      </w:r>
-      <w:proofErr w:type="spellStart"/>
-      <w:r>
-        <w:t>leftChild</w:t>
-      </w:r>
-      <w:proofErr w:type="spellEnd"/>
-      <w:r>
-        <w:t>;</w:t>
+      <w:r>
+        <w:t>Tree(const Tree&lt;T&gt;&amp;); //copy constructor</w:t>
+      </w:r>
+    </w:p>
+    <w:p>
+      <w:pPr>
+        <w:pStyle w:val="a8"/>
+        <w:ind w:firstLine="480"/>
+      </w:pPr>
+      <w:r>
+        <w:t>// constructor given the root item and left subtrees bt1 and right subtree bt2</w:t>
+      </w:r>
+    </w:p>
+    <w:p>
+      <w:pPr>
+        <w:pStyle w:val="a8"/>
+        <w:ind w:firstLine="480"/>
+        <w:rPr>
+          <w:color w:val="0070C0"/>
+        </w:rPr>
+      </w:pPr>
+      <w:r>
+        <w:rPr>
+          <w:color w:val="0070C0"/>
+        </w:rPr>
+        <w:t>~Tree();</w:t>
       </w:r>
     </w:p>
     <w:p>
@@ -552,234 +680,6 @@
       <w:r>
         <w:t xml:space="preserve">    </w:t>
       </w:r>
-      <w:proofErr w:type="spellStart"/>
-      <w:r>
-        <w:t>TreeNode</w:t>
-      </w:r>
-      <w:proofErr w:type="spellEnd"/>
-      <w:r>
-        <w:t xml:space="preserve"> &lt;T&gt; *</w:t>
-      </w:r>
-      <w:proofErr w:type="spellStart"/>
-      <w:r>
-        <w:t>rightChild</w:t>
-      </w:r>
-      <w:proofErr w:type="spellEnd"/>
-      <w:r>
-        <w:t>;</w:t>
-      </w:r>
-    </w:p>
-    <w:p>
-      <w:pPr>
-        <w:pStyle w:val="a8"/>
-      </w:pPr>
-      <w:r>
-        <w:t>};</w:t>
-      </w:r>
-    </w:p>
-    <w:p>
-      <w:pPr>
-        <w:pStyle w:val="a8"/>
-        <w:rPr>
-          <w:b/>
-          <w:bCs/>
-        </w:rPr>
-      </w:pPr>
-    </w:p>
-    <w:p>
-      <w:pPr>
-        <w:pStyle w:val="a8"/>
-      </w:pPr>
-      <w:r>
-        <w:rPr>
-          <w:b/>
-          <w:bCs/>
-        </w:rPr>
-        <w:t>template</w:t>
-      </w:r>
-      <w:r>
-        <w:t>&lt;</w:t>
-      </w:r>
-      <w:r>
-        <w:rPr>
-          <w:b/>
-          <w:bCs/>
-        </w:rPr>
-        <w:t>class</w:t>
-      </w:r>
-      <w:r>
-        <w:t xml:space="preserve"> T&gt;</w:t>
-      </w:r>
-    </w:p>
-    <w:p>
-      <w:pPr>
-        <w:pStyle w:val="a8"/>
-      </w:pPr>
-      <w:r>
-        <w:rPr>
-          <w:b/>
-          <w:bCs/>
-        </w:rPr>
-        <w:t>class</w:t>
-      </w:r>
-      <w:r>
-        <w:t xml:space="preserve"> Tree</w:t>
-      </w:r>
-    </w:p>
-    <w:p>
-      <w:pPr>
-        <w:pStyle w:val="a8"/>
-      </w:pPr>
-      <w:r>
-        <w:t xml:space="preserve">{ </w:t>
-      </w:r>
-    </w:p>
-    <w:p>
-      <w:pPr>
-        <w:pStyle w:val="a8"/>
-        <w:rPr>
-          <w:b/>
-          <w:bCs/>
-        </w:rPr>
-      </w:pPr>
-      <w:r>
-        <w:rPr>
-          <w:b/>
-          <w:bCs/>
-        </w:rPr>
-        <w:t>f</w:t>
-      </w:r>
-      <w:r>
-        <w:rPr>
-          <w:rFonts w:hint="eastAsia"/>
-          <w:b/>
-          <w:bCs/>
-        </w:rPr>
-        <w:t xml:space="preserve">riend </w:t>
-      </w:r>
-      <w:r>
-        <w:rPr>
-          <w:b/>
-          <w:bCs/>
-        </w:rPr>
-        <w:t xml:space="preserve">class </w:t>
-      </w:r>
-      <w:proofErr w:type="spellStart"/>
-      <w:r>
-        <w:rPr>
-          <w:bCs/>
-        </w:rPr>
-        <w:t>InorderIterator</w:t>
-      </w:r>
-      <w:proofErr w:type="spellEnd"/>
-      <w:r>
-        <w:rPr>
-          <w:bCs/>
-        </w:rPr>
-        <w:t>&lt;T&gt;;</w:t>
-      </w:r>
-      <w:r>
-        <w:rPr>
-          <w:bCs/>
-        </w:rPr>
-        <w:t>//</w:t>
-      </w:r>
-      <w:proofErr w:type="spellStart"/>
-      <w:r>
-        <w:rPr>
-          <w:bCs/>
-        </w:rPr>
-        <w:t>inorder</w:t>
-      </w:r>
-      <w:proofErr w:type="spellEnd"/>
-      <w:r>
-        <w:rPr>
-          <w:bCs/>
-        </w:rPr>
-        <w:t xml:space="preserve"> </w:t>
-      </w:r>
-      <w:proofErr w:type="gramStart"/>
-      <w:r>
-        <w:rPr>
-          <w:bCs/>
-        </w:rPr>
-        <w:t>iterator</w:t>
-      </w:r>
-      <w:proofErr w:type="gramEnd"/>
-    </w:p>
-    <w:p>
-      <w:pPr>
-        <w:pStyle w:val="a8"/>
-      </w:pPr>
-      <w:r>
-        <w:rPr>
-          <w:b/>
-          <w:bCs/>
-        </w:rPr>
-        <w:t>public</w:t>
-      </w:r>
-      <w:r>
-        <w:t>:</w:t>
-      </w:r>
-    </w:p>
-    <w:p>
-      <w:pPr>
-        <w:pStyle w:val="a8"/>
-      </w:pPr>
-      <w:r>
-        <w:t xml:space="preserve">    Tree(); // constructor for an empty binary tree</w:t>
-      </w:r>
-    </w:p>
-    <w:p>
-      <w:pPr>
-        <w:pStyle w:val="a8"/>
-      </w:pPr>
-      <w:r>
-        <w:t xml:space="preserve">    Tree(Tree&lt;T&gt;&amp; bt1, T&amp; item, Tree&lt;T&gt;&amp; bt2);   </w:t>
-      </w:r>
-    </w:p>
-    <w:p>
-      <w:pPr>
-        <w:pStyle w:val="a8"/>
-      </w:pPr>
-      <w:r>
-        <w:t xml:space="preserve">    </w:t>
-      </w:r>
-      <w:r>
-        <w:t>Tree(const Tree&lt;T&gt;&amp;); //copy constructor</w:t>
-      </w:r>
-    </w:p>
-    <w:p>
-      <w:pPr>
-        <w:pStyle w:val="a8"/>
-        <w:ind w:firstLine="480"/>
-      </w:pPr>
-      <w:r>
-        <w:t>// constructor given the root item and left subtrees bt1 and right subtree bt2</w:t>
-      </w:r>
-    </w:p>
-    <w:p>
-      <w:pPr>
-        <w:pStyle w:val="a8"/>
-        <w:ind w:firstLine="480"/>
-        <w:rPr>
-          <w:color w:val="0070C0"/>
-        </w:rPr>
-      </w:pPr>
-      <w:r>
-        <w:rPr>
-          <w:color w:val="0070C0"/>
-        </w:rPr>
-        <w:t>~Tree();</w:t>
-      </w:r>
-    </w:p>
-    <w:p>
-      <w:pPr>
-        <w:pStyle w:val="a8"/>
-      </w:pPr>
-      <w:r>
-        <w:t xml:space="preserve">    </w:t>
-      </w:r>
       <w:r>
         <w:rPr>
           <w:b/>
@@ -788,31 +688,7 @@
         <w:t>bool</w:t>
       </w:r>
       <w:r>
-        <w:t xml:space="preserve"> </w:t>
-      </w:r>
-      <w:proofErr w:type="spellStart"/>
-      <w:r>
-        <w:t>IsEmpty</w:t>
-      </w:r>
-      <w:proofErr w:type="spellEnd"/>
-      <w:r>
-        <w:t xml:space="preserve">(); // return true </w:t>
-      </w:r>
-      <w:proofErr w:type="spellStart"/>
-      <w:r>
-        <w:t>iff</w:t>
-      </w:r>
-      <w:proofErr w:type="spellEnd"/>
-      <w:r>
-        <w:t xml:space="preserve"> the binary tree is </w:t>
-      </w:r>
-      <w:proofErr w:type="gramStart"/>
-      <w:r>
-        <w:t>empty</w:t>
-      </w:r>
-      <w:proofErr w:type="gramEnd"/>
-      <w:r>
-        <w:t xml:space="preserve">    </w:t>
+        <w:t xml:space="preserve"> IsEmpty(); // return true iff the binary tree is empty    </w:t>
       </w:r>
     </w:p>
     <w:p>
@@ -821,42 +697,16 @@
       </w:pPr>
       <w:r>
         <w:tab/>
-        <w:t xml:space="preserve">Tree&lt;T&gt; </w:t>
-      </w:r>
-      <w:proofErr w:type="spellStart"/>
-      <w:r>
-        <w:t>LeftSubtree</w:t>
-      </w:r>
-      <w:proofErr w:type="spellEnd"/>
-      <w:r>
-        <w:t xml:space="preserve">(); // return the left </w:t>
-      </w:r>
-      <w:proofErr w:type="gramStart"/>
-      <w:r>
-        <w:t>subtree</w:t>
-      </w:r>
-      <w:proofErr w:type="gramEnd"/>
-    </w:p>
-    <w:p>
-      <w:pPr>
-        <w:pStyle w:val="a8"/>
-      </w:pPr>
-      <w:r>
-        <w:t xml:space="preserve">    Tree&lt;T&gt; </w:t>
-      </w:r>
-      <w:proofErr w:type="spellStart"/>
-      <w:r>
-        <w:t>RightSubtree</w:t>
-      </w:r>
-      <w:proofErr w:type="spellEnd"/>
-      <w:r>
-        <w:t xml:space="preserve">();// return the right </w:t>
-      </w:r>
-      <w:proofErr w:type="gramStart"/>
-      <w:r>
-        <w:t>subtree</w:t>
-      </w:r>
-      <w:proofErr w:type="gramEnd"/>
+        <w:t>Tree&lt;T&gt; LeftSubtree(); // return the left subtree</w:t>
+      </w:r>
+    </w:p>
+    <w:p>
+      <w:pPr>
+        <w:pStyle w:val="a8"/>
+      </w:pPr>
+      <w:r>
+        <w:t xml:space="preserve">    Tree&lt;T&gt; RightSubtree();// return the right subtree</w:t>
+      </w:r>
     </w:p>
     <w:p>
       <w:pPr>
@@ -868,15 +718,7 @@
       </w:pPr>
       <w:r>
         <w:lastRenderedPageBreak/>
-        <w:t xml:space="preserve">    T </w:t>
-      </w:r>
-      <w:proofErr w:type="spellStart"/>
-      <w:r>
-        <w:t>RootData</w:t>
-      </w:r>
-      <w:proofErr w:type="spellEnd"/>
-      <w:r>
-        <w:t>();  // return the data in the root node of *</w:t>
+        <w:t xml:space="preserve">    T RootData();  // return the data in the root node of *</w:t>
       </w:r>
       <w:r>
         <w:rPr>
@@ -916,14 +758,7 @@
       </w:pPr>
       <w:r>
         <w:tab/>
-      </w:r>
-      <w:proofErr w:type="spellStart"/>
-      <w:r>
-        <w:t>TreeNode</w:t>
-      </w:r>
-      <w:proofErr w:type="spellEnd"/>
-      <w:r>
-        <w:t xml:space="preserve"> &lt;T&gt; *root;</w:t>
+        <w:t>TreeNode &lt;T&gt; *root;</w:t>
       </w:r>
     </w:p>
     <w:p>
@@ -940,23 +775,7 @@
         <w:t>void</w:t>
       </w:r>
       <w:r>
-        <w:t xml:space="preserve"> Visit(</w:t>
-      </w:r>
-      <w:proofErr w:type="spellStart"/>
-      <w:r>
-        <w:t>TreeNode</w:t>
-      </w:r>
-      <w:proofErr w:type="spellEnd"/>
-      <w:r>
-        <w:t>&lt;T&gt; *p){</w:t>
-      </w:r>
-      <w:proofErr w:type="spellStart"/>
-      <w:r>
-        <w:t>cout</w:t>
-      </w:r>
-      <w:proofErr w:type="spellEnd"/>
-      <w:r>
-        <w:t xml:space="preserve"> &lt;&lt; p-&gt;data &lt;&lt; "  ";}</w:t>
+        <w:t xml:space="preserve"> Visit(TreeNode&lt;T&gt; *p){cout &lt;&lt; p-&gt;data &lt;&lt; "  ";}</w:t>
       </w:r>
     </w:p>
     <w:p>
@@ -1011,15 +830,7 @@
         <w:t>class</w:t>
       </w:r>
       <w:r>
-        <w:t xml:space="preserve"> </w:t>
-      </w:r>
-      <w:proofErr w:type="spellStart"/>
-      <w:r>
-        <w:t>InorderIterator</w:t>
-      </w:r>
-      <w:proofErr w:type="spellEnd"/>
-      <w:r>
-        <w:t>{</w:t>
+        <w:t xml:space="preserve"> InorderIterator{</w:t>
       </w:r>
     </w:p>
     <w:p>
@@ -1052,22 +863,7 @@
       </w:r>
       <w:r>
         <w:tab/>
-      </w:r>
-      <w:proofErr w:type="spellStart"/>
-      <w:r>
-        <w:t>InorderIterator</w:t>
-      </w:r>
-      <w:proofErr w:type="spellEnd"/>
-      <w:r>
-        <w:t xml:space="preserve">(){ </w:t>
-      </w:r>
-      <w:proofErr w:type="spellStart"/>
-      <w:r>
-        <w:t>currentNode</w:t>
-      </w:r>
-      <w:proofErr w:type="spellEnd"/>
-      <w:r>
-        <w:t xml:space="preserve"> = root;} // Constructor</w:t>
+        <w:t>InorderIterator(){ currentNode = root;} // Constructor</w:t>
       </w:r>
     </w:p>
     <w:p>
@@ -1082,30 +878,7 @@
       </w:r>
       <w:r>
         <w:tab/>
-      </w:r>
-      <w:proofErr w:type="spellStart"/>
-      <w:r>
-        <w:t>InorderIterator</w:t>
-      </w:r>
-      <w:proofErr w:type="spellEnd"/>
-      <w:r>
-        <w:t xml:space="preserve">(Tree&lt;T&gt; tree):t(tree){ </w:t>
-      </w:r>
-      <w:proofErr w:type="spellStart"/>
-      <w:r>
-        <w:t>currentNode</w:t>
-      </w:r>
-      <w:proofErr w:type="spellEnd"/>
-      <w:r>
-        <w:t xml:space="preserve"> = </w:t>
-      </w:r>
-      <w:proofErr w:type="spellStart"/>
-      <w:r>
-        <w:t>t.root</w:t>
-      </w:r>
-      <w:proofErr w:type="spellEnd"/>
-      <w:r>
-        <w:t>; }</w:t>
+        <w:t>InorderIterator(Tree&lt;T&gt; tree):t(tree){ currentNode = t.root; }</w:t>
       </w:r>
     </w:p>
     <w:p>
@@ -1176,15 +949,7 @@
         <w:t>operator</w:t>
       </w:r>
       <w:r>
-        <w:t xml:space="preserve">!=(const </w:t>
-      </w:r>
-      <w:proofErr w:type="spellStart"/>
-      <w:r>
-        <w:t>InorderIterator</w:t>
-      </w:r>
-      <w:proofErr w:type="spellEnd"/>
-      <w:r>
-        <w:t xml:space="preserve"> r)</w:t>
+        <w:t>!=(const InorderIterator r)</w:t>
       </w:r>
     </w:p>
     <w:p>
@@ -1232,15 +997,7 @@
       </w:r>
       <w:r>
         <w:tab/>
-        <w:t>Stack&lt;</w:t>
-      </w:r>
-      <w:proofErr w:type="spellStart"/>
-      <w:r>
-        <w:t>TreeNode</w:t>
-      </w:r>
-      <w:proofErr w:type="spellEnd"/>
-      <w:r>
-        <w:t>&lt;T&gt;*&gt; s;</w:t>
+        <w:t>Stack&lt;TreeNode&lt;T&gt;*&gt; s;</w:t>
       </w:r>
     </w:p>
     <w:p>
@@ -1255,22 +1012,7 @@
       </w:r>
       <w:r>
         <w:tab/>
-      </w:r>
-      <w:proofErr w:type="spellStart"/>
-      <w:r>
-        <w:t>TreeNode</w:t>
-      </w:r>
-      <w:proofErr w:type="spellEnd"/>
-      <w:r>
-        <w:t xml:space="preserve">&lt;T&gt; * </w:t>
-      </w:r>
-      <w:proofErr w:type="spellStart"/>
-      <w:r>
-        <w:t>currentNode</w:t>
-      </w:r>
-      <w:proofErr w:type="spellEnd"/>
-      <w:r>
-        <w:t>;</w:t>
+        <w:t>TreeNode&lt;T&gt; * currentNode;</w:t>
       </w:r>
     </w:p>
     <w:p>
@@ -1344,13 +1086,8 @@
       <w:r>
         <w:t xml:space="preserve">void </w:t>
       </w:r>
-      <w:proofErr w:type="spellStart"/>
-      <w:r>
-        <w:t>Inorder</w:t>
-      </w:r>
-      <w:proofErr w:type="spellEnd"/>
-      <w:r>
-        <w:t>()</w:t>
+      <w:r>
+        <w:t>Inorder()</w:t>
       </w:r>
     </w:p>
     <w:p>
@@ -1371,18 +1108,10 @@
         <w:ind w:leftChars="0" w:left="360"/>
       </w:pPr>
       <w:r>
-        <w:t xml:space="preserve">void </w:t>
-      </w:r>
-      <w:proofErr w:type="spellStart"/>
-      <w:r>
-        <w:t>Post</w:t>
-      </w:r>
-      <w:r>
-        <w:t>order</w:t>
-      </w:r>
-      <w:proofErr w:type="spellEnd"/>
-      <w:r>
-        <w:t>()</w:t>
+        <w:t>void Post</w:t>
+      </w:r>
+      <w:r>
+        <w:t>order()</w:t>
       </w:r>
     </w:p>
     <w:p>
@@ -1391,18 +1120,10 @@
         <w:ind w:leftChars="0" w:left="360"/>
       </w:pPr>
       <w:r>
-        <w:t xml:space="preserve">void </w:t>
-      </w:r>
-      <w:proofErr w:type="spellStart"/>
-      <w:r>
-        <w:t>LevelO</w:t>
-      </w:r>
-      <w:r>
-        <w:t>rder</w:t>
-      </w:r>
-      <w:proofErr w:type="spellEnd"/>
-      <w:r>
-        <w:t>()</w:t>
+        <w:t>void LevelO</w:t>
+      </w:r>
+      <w:r>
+        <w:t>rder()</w:t>
       </w:r>
     </w:p>
     <w:p>
@@ -1417,101 +1138,112 @@
         <w:t>void</w:t>
       </w:r>
       <w:r>
+        <w:t xml:space="preserve"> NonrecInorder()</w:t>
+      </w:r>
+    </w:p>
+    <w:p>
+      <w:pPr>
+        <w:ind w:firstLine="360"/>
+      </w:pPr>
+      <w:r>
+        <w:rPr>
+          <w:b/>
+          <w:bCs/>
+        </w:rPr>
+        <w:t>void</w:t>
+      </w:r>
+      <w:r>
         <w:t xml:space="preserve"> </w:t>
       </w:r>
-      <w:proofErr w:type="spellStart"/>
-      <w:r>
-        <w:t>NonrecInorder</w:t>
-      </w:r>
-      <w:proofErr w:type="spellEnd"/>
-      <w:r>
-        <w:t>()</w:t>
+      <w:r>
+        <w:t>NoStackInorder()</w:t>
       </w:r>
     </w:p>
     <w:p>
       <w:pPr>
         <w:ind w:firstLine="360"/>
-      </w:pPr>
-      <w:r>
-        <w:rPr>
-          <w:b/>
-          <w:bCs/>
-        </w:rPr>
-        <w:t>void</w:t>
+        <w:rPr>
+          <w:b/>
+          <w:bCs/>
+        </w:rPr>
+      </w:pPr>
+      <w:r>
+        <w:rPr>
+          <w:b/>
+          <w:bCs/>
+        </w:rPr>
+        <w:t>bool</w:t>
       </w:r>
       <w:r>
         <w:t xml:space="preserve"> </w:t>
       </w:r>
-      <w:proofErr w:type="spellStart"/>
-      <w:r>
-        <w:t>NoStackInorder</w:t>
-      </w:r>
-      <w:proofErr w:type="spellEnd"/>
-      <w:r>
-        <w:t>()</w:t>
+      <w:r>
+        <w:rPr>
+          <w:b/>
+          <w:bCs/>
+        </w:rPr>
+        <w:t xml:space="preserve">operator == </w:t>
+      </w:r>
+      <w:r>
+        <w:t>(</w:t>
+      </w:r>
+      <w:r>
+        <w:rPr>
+          <w:b/>
+          <w:bCs/>
+        </w:rPr>
+        <w:t>const</w:t>
+      </w:r>
+      <w:r>
+        <w:t xml:space="preserve"> </w:t>
+      </w:r>
+      <w:r>
+        <w:t>Tree&amp; t);</w:t>
       </w:r>
     </w:p>
     <w:p>
       <w:pPr>
         <w:ind w:firstLine="360"/>
-        <w:rPr>
-          <w:b/>
-          <w:bCs/>
-        </w:rPr>
-      </w:pPr>
-      <w:r>
-        <w:rPr>
-          <w:b/>
-          <w:bCs/>
+      </w:pPr>
+      <w:r>
+        <w:t>TreeNode&lt;T&gt; * Copy(TreeNode&lt;T&gt; * p); // Workhorse</w:t>
+      </w:r>
+    </w:p>
+    <w:p>
+      <w:pPr>
+        <w:ind w:firstLine="360"/>
+      </w:pPr>
+      <w:r>
+        <w:rPr>
+          <w:b/>
         </w:rPr>
         <w:t>bool</w:t>
       </w:r>
       <w:r>
-        <w:t xml:space="preserve"> </w:t>
-      </w:r>
-      <w:r>
-        <w:rPr>
-          <w:b/>
-          <w:bCs/>
-        </w:rPr>
-        <w:t xml:space="preserve">operator == </w:t>
-      </w:r>
-      <w:r>
-        <w:t>(</w:t>
-      </w:r>
-      <w:r>
-        <w:rPr>
-          <w:b/>
-          <w:bCs/>
+        <w:t xml:space="preserve"> Equal(</w:t>
+      </w:r>
+      <w:r>
+        <w:rPr>
+          <w:b/>
         </w:rPr>
         <w:t>const</w:t>
       </w:r>
       <w:r>
-        <w:t xml:space="preserve"> </w:t>
-      </w:r>
-      <w:r>
-        <w:t>Tree&amp; t);</w:t>
+        <w:t xml:space="preserve"> Tree&lt;T&gt;&amp; t);</w:t>
       </w:r>
     </w:p>
     <w:p>
       <w:pPr>
         <w:ind w:firstLine="360"/>
       </w:pPr>
-      <w:proofErr w:type="spellStart"/>
-      <w:r>
-        <w:t>TreeNode</w:t>
-      </w:r>
-      <w:proofErr w:type="spellEnd"/>
-      <w:r>
-        <w:t>&lt;T&gt; * Copy(</w:t>
-      </w:r>
-      <w:proofErr w:type="spellStart"/>
-      <w:r>
-        <w:t>TreeNode</w:t>
-      </w:r>
-      <w:proofErr w:type="spellEnd"/>
-      <w:r>
-        <w:t>&lt;T&gt; * p); // Workhorse</w:t>
+      <w:r>
+        <w:rPr>
+          <w:b/>
+        </w:rPr>
+        <w:t>bool</w:t>
+      </w:r>
+      <w:r>
+        <w:t xml:space="preserve"> Equal(TreeNode&lt;T&gt;* a , TreeNode&lt;T&gt;* b);</w:t>
       </w:r>
     </w:p>
     <w:p>
@@ -1519,22 +1251,7 @@
         <w:ind w:firstLine="360"/>
       </w:pPr>
       <w:r>
-        <w:rPr>
-          <w:b/>
-        </w:rPr>
-        <w:t>bool</w:t>
-      </w:r>
-      <w:r>
-        <w:t xml:space="preserve"> Equal(</w:t>
-      </w:r>
-      <w:r>
-        <w:rPr>
-          <w:b/>
-        </w:rPr>
-        <w:t>const</w:t>
-      </w:r>
-      <w:r>
-        <w:t xml:space="preserve"> Tree&lt;T&gt;&amp; t);</w:t>
+        <w:t>void setup1();</w:t>
       </w:r>
     </w:p>
     <w:p>
@@ -1542,29 +1259,7 @@
         <w:ind w:firstLine="360"/>
       </w:pPr>
       <w:r>
-        <w:rPr>
-          <w:b/>
-        </w:rPr>
-        <w:t>bool</w:t>
-      </w:r>
-      <w:r>
-        <w:t xml:space="preserve"> Equal(</w:t>
-      </w:r>
-      <w:proofErr w:type="spellStart"/>
-      <w:r>
-        <w:t>TreeNode</w:t>
-      </w:r>
-      <w:proofErr w:type="spellEnd"/>
-      <w:r>
-        <w:t xml:space="preserve">&lt;T&gt;* a , </w:t>
-      </w:r>
-      <w:proofErr w:type="spellStart"/>
-      <w:r>
-        <w:t>TreeNode</w:t>
-      </w:r>
-      <w:proofErr w:type="spellEnd"/>
-      <w:r>
-        <w:t>&lt;T&gt;* b);</w:t>
+        <w:t>void setup2();</w:t>
       </w:r>
     </w:p>
     <w:p>
@@ -1572,28 +1267,6 @@
         <w:ind w:firstLine="360"/>
       </w:pPr>
       <w:r>
-        <w:t>void setup1();</w:t>
-      </w:r>
-    </w:p>
-    <w:p>
-      <w:pPr>
-        <w:ind w:firstLine="360"/>
-      </w:pPr>
-      <w:r>
-        <w:t>void setup2();</w:t>
-      </w:r>
-    </w:p>
-    <w:p>
-      <w:pPr>
-        <w:ind w:firstLine="360"/>
-        <w:rPr>
-          <w:color w:val="0070C0"/>
-        </w:rPr>
-      </w:pPr>
-      <w:r>
-        <w:rPr>
-          <w:color w:val="0070C0"/>
-        </w:rPr>
         <w:t>void output();</w:t>
       </w:r>
     </w:p>
@@ -1641,10 +1314,10 @@
             <v:path o:extrusionok="f" gradientshapeok="t" o:connecttype="rect"/>
             <o:lock v:ext="edit" aspectratio="t"/>
           </v:shapetype>
-          <v:shape id="_x0000_i1025" type="#_x0000_t75" style="width:470.25pt;height:204.75pt" o:ole="">
+          <v:shape id="_x0000_i1025" type="#_x0000_t75" style="width:470.5pt;height:205pt" o:ole="">
             <v:imagedata r:id="rId7" o:title=""/>
           </v:shape>
-          <o:OLEObject Type="Embed" ProgID="Visio.Drawing.11" ShapeID="_x0000_i1025" DrawAspect="Content" ObjectID="_1777926969" r:id="rId8"/>
+          <o:OLEObject Type="Embed" ProgID="Visio.Drawing.11" ShapeID="_x0000_i1025" DrawAspect="Content" ObjectID="_1778067370" r:id="rId8"/>
         </w:object>
       </w:r>
     </w:p>
@@ -1676,13 +1349,8 @@
         <w:t xml:space="preserve">%) </w:t>
       </w:r>
       <w:r>
-        <w:t xml:space="preserve">Threaded binary </w:t>
-      </w:r>
-      <w:proofErr w:type="gramStart"/>
-      <w:r>
-        <w:t>tree</w:t>
-      </w:r>
-      <w:proofErr w:type="gramEnd"/>
+        <w:t>Threaded binary tree</w:t>
+      </w:r>
     </w:p>
     <w:p>
       <w:r>
@@ -1695,15 +1363,7 @@
         <w:t xml:space="preserve">rite </w:t>
       </w:r>
       <w:r>
-        <w:t xml:space="preserve">a C++ template class for threaded binary trees: </w:t>
-      </w:r>
-      <w:proofErr w:type="spellStart"/>
-      <w:r>
-        <w:t>ThreadedTree</w:t>
-      </w:r>
-      <w:proofErr w:type="spellEnd"/>
-      <w:r>
-        <w:t xml:space="preserve"> according to the tree node structure as shown in Figure 5.21 in textbook. Then write C++ functions for:</w:t>
+        <w:t>a C++ template class for threaded binary trees: ThreadedTree according to the tree node structure as shown in Figure 5.21 in textbook. Then write C++ functions for:</w:t>
       </w:r>
     </w:p>
     <w:p>
@@ -1719,15 +1379,7 @@
         <w:t>F</w:t>
       </w:r>
       <w:r>
-        <w:t xml:space="preserve">orward iterator by sequencing through the nodes in </w:t>
-      </w:r>
-      <w:proofErr w:type="spellStart"/>
-      <w:r>
-        <w:t>inorder</w:t>
-      </w:r>
-      <w:proofErr w:type="spellEnd"/>
-      <w:r>
-        <w:t>.</w:t>
+        <w:t>orward iterator by sequencing through the nodes in inorder.</w:t>
       </w:r>
     </w:p>
     <w:p>
@@ -1740,15 +1392,7 @@
         <w:ind w:leftChars="0"/>
       </w:pPr>
       <w:r>
-        <w:t xml:space="preserve">Traverse a threaded binary tree in </w:t>
-      </w:r>
-      <w:proofErr w:type="spellStart"/>
-      <w:r>
-        <w:t>postorder</w:t>
-      </w:r>
-      <w:proofErr w:type="spellEnd"/>
-      <w:r>
-        <w:t>.</w:t>
+        <w:t>Traverse a threaded binary tree in postorder.</w:t>
       </w:r>
     </w:p>
     <w:p>
@@ -1835,13 +1479,8 @@
         <w:t xml:space="preserve">Write a C++ </w:t>
       </w:r>
       <w:r>
-        <w:t xml:space="preserve">class </w:t>
-      </w:r>
-      <w:proofErr w:type="spellStart"/>
-      <w:r>
-        <w:t>MaxHeap</w:t>
-      </w:r>
-      <w:proofErr w:type="spellEnd"/>
+        <w:t>class MaxHeap</w:t>
+      </w:r>
       <w:r>
         <w:t xml:space="preserve"> </w:t>
       </w:r>
@@ -1869,27 +1508,17 @@
         </w:rPr>
         <w:t xml:space="preserve"> </w:t>
       </w:r>
-      <w:proofErr w:type="spellStart"/>
       <w:r>
         <w:rPr>
           <w:b/>
         </w:rPr>
         <w:t>MaxPQ</w:t>
       </w:r>
-      <w:proofErr w:type="spellEnd"/>
       <w:r>
         <w:t xml:space="preserve"> </w:t>
       </w:r>
       <w:r>
-        <w:t xml:space="preserve">and implement all the virtual functions of </w:t>
-      </w:r>
-      <w:proofErr w:type="spellStart"/>
-      <w:r>
-        <w:t>MaxPQ</w:t>
-      </w:r>
-      <w:proofErr w:type="spellEnd"/>
-      <w:r>
-        <w:t xml:space="preserve">. </w:t>
+        <w:t xml:space="preserve">and implement all the virtual functions of MaxPQ. </w:t>
       </w:r>
     </w:p>
     <w:p>
@@ -1924,78 +1553,166 @@
         <w:rPr>
           <w:b/>
         </w:rPr>
+        <w:t xml:space="preserve"> MaxPQ</w:t>
+      </w:r>
+    </w:p>
+    <w:p>
+      <w:pPr>
+        <w:pStyle w:val="a8"/>
+      </w:pPr>
+      <w:r>
+        <w:rPr>
+          <w:b/>
+          <w:bCs/>
+        </w:rPr>
+        <w:t>template</w:t>
+      </w:r>
+      <w:r>
+        <w:t xml:space="preserve"> &lt;</w:t>
+      </w:r>
+      <w:r>
+        <w:rPr>
+          <w:b/>
+          <w:bCs/>
+        </w:rPr>
+        <w:t>class</w:t>
+      </w:r>
+      <w:r>
+        <w:t xml:space="preserve"> T&gt;</w:t>
+      </w:r>
+    </w:p>
+    <w:p>
+      <w:pPr>
+        <w:pStyle w:val="a8"/>
+      </w:pPr>
+      <w:r>
+        <w:rPr>
+          <w:b/>
+          <w:bCs/>
+        </w:rPr>
+        <w:t>class</w:t>
+      </w:r>
+      <w:r>
+        <w:t xml:space="preserve"> MaxPQ {</w:t>
+      </w:r>
+    </w:p>
+    <w:p>
+      <w:pPr>
+        <w:pStyle w:val="a8"/>
+      </w:pPr>
+      <w:r>
+        <w:rPr>
+          <w:b/>
+          <w:bCs/>
+        </w:rPr>
+        <w:t>public</w:t>
+      </w:r>
+      <w:r>
+        <w:t>:</w:t>
+      </w:r>
+    </w:p>
+    <w:p>
+      <w:pPr>
+        <w:pStyle w:val="a8"/>
+      </w:pPr>
+      <w:r>
+        <w:t xml:space="preserve">    </w:t>
+      </w:r>
+      <w:r>
+        <w:rPr>
+          <w:b/>
+          <w:bCs/>
+        </w:rPr>
+        <w:t>virtual</w:t>
+      </w:r>
+      <w:r>
+        <w:t xml:space="preserve"> ~MaxPQ() {}  // virtual destructor</w:t>
+      </w:r>
+    </w:p>
+    <w:p>
+      <w:pPr>
+        <w:pStyle w:val="a8"/>
+      </w:pPr>
+      <w:r>
+        <w:t xml:space="preserve">    </w:t>
+      </w:r>
+      <w:r>
+        <w:rPr>
+          <w:b/>
+          <w:bCs/>
+        </w:rPr>
+        <w:t>virtual</w:t>
+      </w:r>
+      <w:r>
         <w:t xml:space="preserve"> </w:t>
       </w:r>
-      <w:proofErr w:type="spellStart"/>
-      <w:r>
-        <w:rPr>
-          <w:b/>
-        </w:rPr>
-        <w:t>MaxPQ</w:t>
-      </w:r>
-      <w:proofErr w:type="spellEnd"/>
-    </w:p>
-    <w:p>
-      <w:pPr>
-        <w:pStyle w:val="a8"/>
-      </w:pPr>
-      <w:r>
-        <w:rPr>
-          <w:b/>
-          <w:bCs/>
-        </w:rPr>
-        <w:t>template</w:t>
-      </w:r>
-      <w:r>
-        <w:t xml:space="preserve"> &lt;</w:t>
-      </w:r>
-      <w:r>
-        <w:rPr>
-          <w:b/>
-          <w:bCs/>
-        </w:rPr>
-        <w:t>class</w:t>
-      </w:r>
-      <w:r>
-        <w:t xml:space="preserve"> T&gt;</w:t>
-      </w:r>
-    </w:p>
-    <w:p>
-      <w:pPr>
-        <w:pStyle w:val="a8"/>
-      </w:pPr>
-      <w:r>
-        <w:rPr>
-          <w:b/>
-          <w:bCs/>
-        </w:rPr>
-        <w:t>class</w:t>
+      <w:r>
+        <w:rPr>
+          <w:b/>
+          <w:bCs/>
+        </w:rPr>
+        <w:t>bool</w:t>
+      </w:r>
+      <w:r>
+        <w:t xml:space="preserve"> IsEmpty() </w:t>
+      </w:r>
+      <w:r>
+        <w:rPr>
+          <w:b/>
+          <w:bCs/>
+        </w:rPr>
+        <w:t>const</w:t>
+      </w:r>
+      <w:r>
+        <w:t xml:space="preserve"> = 0; //return </w:t>
+      </w:r>
+      <w:r>
+        <w:rPr>
+          <w:b/>
+          <w:bCs/>
+        </w:rPr>
+        <w:t>true</w:t>
+      </w:r>
+      <w:r>
+        <w:t xml:space="preserve"> iff empty</w:t>
+      </w:r>
+    </w:p>
+    <w:p>
+      <w:pPr>
+        <w:pStyle w:val="a8"/>
+      </w:pPr>
+      <w:r>
+        <w:t xml:space="preserve">    </w:t>
+      </w:r>
+      <w:r>
+        <w:rPr>
+          <w:b/>
+          <w:bCs/>
+        </w:rPr>
+        <w:t>virtual</w:t>
       </w:r>
       <w:r>
         <w:t xml:space="preserve"> </w:t>
       </w:r>
-      <w:proofErr w:type="spellStart"/>
-      <w:r>
-        <w:t>MaxPQ</w:t>
-      </w:r>
-      <w:proofErr w:type="spellEnd"/>
-      <w:r>
-        <w:t xml:space="preserve"> {</w:t>
-      </w:r>
-    </w:p>
-    <w:p>
-      <w:pPr>
-        <w:pStyle w:val="a8"/>
-      </w:pPr>
-      <w:r>
-        <w:rPr>
-          <w:b/>
-          <w:bCs/>
-        </w:rPr>
-        <w:t>public</w:t>
-      </w:r>
-      <w:r>
-        <w:t>:</w:t>
+      <w:r>
+        <w:rPr>
+          <w:b/>
+          <w:bCs/>
+        </w:rPr>
+        <w:t>const</w:t>
+      </w:r>
+      <w:r>
+        <w:t xml:space="preserve"> T&amp; Top() </w:t>
+      </w:r>
+      <w:r>
+        <w:rPr>
+          <w:b/>
+          <w:bCs/>
+        </w:rPr>
+        <w:t>const</w:t>
+      </w:r>
+      <w:r>
+        <w:t xml:space="preserve"> = 0; //return reference to the max</w:t>
       </w:r>
     </w:p>
     <w:p>
@@ -2013,15 +1730,27 @@
         <w:t>virtual</w:t>
       </w:r>
       <w:r>
-        <w:t xml:space="preserve"> ~</w:t>
-      </w:r>
-      <w:proofErr w:type="spellStart"/>
-      <w:r>
-        <w:t>MaxPQ</w:t>
-      </w:r>
-      <w:proofErr w:type="spellEnd"/>
-      <w:r>
-        <w:t>() {}  // virtual destructor</w:t>
+        <w:t xml:space="preserve"> </w:t>
+      </w:r>
+      <w:r>
+        <w:rPr>
+          <w:b/>
+          <w:bCs/>
+        </w:rPr>
+        <w:t>void</w:t>
+      </w:r>
+      <w:r>
+        <w:t xml:space="preserve"> Push(</w:t>
+      </w:r>
+      <w:r>
+        <w:rPr>
+          <w:b/>
+          <w:bCs/>
+        </w:rPr>
+        <w:t>const</w:t>
+      </w:r>
+      <w:r>
+        <w:t xml:space="preserve"> T&amp;) = 0;</w:t>
       </w:r>
     </w:p>
     <w:p>
@@ -2046,149 +1775,9 @@
           <w:b/>
           <w:bCs/>
         </w:rPr>
-        <w:t>bool</w:t>
-      </w:r>
-      <w:r>
-        <w:t xml:space="preserve"> </w:t>
-      </w:r>
-      <w:proofErr w:type="spellStart"/>
-      <w:r>
-        <w:t>IsEmpty</w:t>
-      </w:r>
-      <w:proofErr w:type="spellEnd"/>
-      <w:r>
-        <w:t xml:space="preserve">() </w:t>
-      </w:r>
-      <w:r>
-        <w:rPr>
-          <w:b/>
-          <w:bCs/>
-        </w:rPr>
-        <w:t>const</w:t>
-      </w:r>
-      <w:r>
-        <w:t xml:space="preserve"> = 0; //return </w:t>
-      </w:r>
-      <w:r>
-        <w:rPr>
-          <w:b/>
-          <w:bCs/>
-        </w:rPr>
-        <w:t>true</w:t>
-      </w:r>
-      <w:r>
-        <w:t xml:space="preserve"> </w:t>
-      </w:r>
-      <w:proofErr w:type="spellStart"/>
-      <w:r>
-        <w:t>iff</w:t>
-      </w:r>
-      <w:proofErr w:type="spellEnd"/>
-      <w:r>
-        <w:t xml:space="preserve"> empty</w:t>
-      </w:r>
-    </w:p>
-    <w:p>
-      <w:pPr>
-        <w:pStyle w:val="a8"/>
-      </w:pPr>
-      <w:r>
-        <w:t xml:space="preserve">    </w:t>
-      </w:r>
-      <w:r>
-        <w:rPr>
-          <w:b/>
-          <w:bCs/>
-        </w:rPr>
-        <w:t>virtual</w:t>
-      </w:r>
-      <w:r>
-        <w:t xml:space="preserve"> </w:t>
-      </w:r>
-      <w:r>
-        <w:rPr>
-          <w:b/>
-          <w:bCs/>
-        </w:rPr>
-        <w:t>const</w:t>
-      </w:r>
-      <w:r>
-        <w:t xml:space="preserve"> T&amp; Top() </w:t>
-      </w:r>
-      <w:r>
-        <w:rPr>
-          <w:b/>
-          <w:bCs/>
-        </w:rPr>
-        <w:t>const</w:t>
-      </w:r>
-      <w:r>
-        <w:t xml:space="preserve"> = 0; //return reference to the max</w:t>
-      </w:r>
-    </w:p>
-    <w:p>
-      <w:pPr>
-        <w:pStyle w:val="a8"/>
-      </w:pPr>
-      <w:r>
-        <w:t xml:space="preserve">    </w:t>
-      </w:r>
-      <w:r>
-        <w:rPr>
-          <w:b/>
-          <w:bCs/>
-        </w:rPr>
-        <w:t>virtual</w:t>
-      </w:r>
-      <w:r>
-        <w:t xml:space="preserve"> </w:t>
-      </w:r>
-      <w:r>
-        <w:rPr>
-          <w:b/>
-          <w:bCs/>
-        </w:rPr>
         <w:t>void</w:t>
       </w:r>
       <w:r>
-        <w:t xml:space="preserve"> Push(</w:t>
-      </w:r>
-      <w:r>
-        <w:rPr>
-          <w:b/>
-          <w:bCs/>
-        </w:rPr>
-        <w:t>const</w:t>
-      </w:r>
-      <w:r>
-        <w:t xml:space="preserve"> T&amp;) = 0;</w:t>
-      </w:r>
-    </w:p>
-    <w:p>
-      <w:pPr>
-        <w:pStyle w:val="a8"/>
-      </w:pPr>
-      <w:r>
-        <w:t xml:space="preserve">    </w:t>
-      </w:r>
-      <w:r>
-        <w:rPr>
-          <w:b/>
-          <w:bCs/>
-        </w:rPr>
-        <w:t>virtual</w:t>
-      </w:r>
-      <w:r>
-        <w:t xml:space="preserve"> </w:t>
-      </w:r>
-      <w:r>
-        <w:rPr>
-          <w:b/>
-          <w:bCs/>
-        </w:rPr>
-        <w:t>void</w:t>
-      </w:r>
-      <w:r>
         <w:t xml:space="preserve"> Pop() = 0;</w:t>
       </w:r>
     </w:p>
@@ -2211,43 +1800,19 @@
         <w:ind w:leftChars="0" w:left="0"/>
       </w:pPr>
       <w:r>
-        <w:t xml:space="preserve">The class </w:t>
-      </w:r>
-      <w:proofErr w:type="spellStart"/>
-      <w:r>
-        <w:t>MaxHeap</w:t>
-      </w:r>
-      <w:proofErr w:type="spellEnd"/>
-      <w:r>
-        <w:t xml:space="preserve"> should include a </w:t>
-      </w:r>
-      <w:proofErr w:type="gramStart"/>
-      <w:r>
-        <w:rPr>
-          <w:b/>
-        </w:rPr>
-        <w:t>bottom up</w:t>
-      </w:r>
-      <w:proofErr w:type="gramEnd"/>
-      <w:r>
-        <w:rPr>
-          <w:b/>
-        </w:rPr>
-        <w:t xml:space="preserve"> heap construction initialization</w:t>
+        <w:t xml:space="preserve">The class MaxHeap should include a </w:t>
+      </w:r>
+      <w:r>
+        <w:rPr>
+          <w:b/>
+        </w:rPr>
+        <w:t>bottom up heap construction initialization</w:t>
       </w:r>
       <w:r>
         <w:t xml:space="preserve"> function</w:t>
       </w:r>
       <w:r>
-        <w:t xml:space="preserve">, the push function for inserting a new key and pop function for deleting and the max key. You should also write a client function (main()) to demonstrate how to construct a max heap from a sequence of 13 integer number: 50, 5, 30, 40, 80, 35, 2, 20, 15, 60, 70, 8, 10 by using a series of 13 pushes and by </w:t>
-      </w:r>
-      <w:proofErr w:type="gramStart"/>
-      <w:r>
-        <w:t>bottom up</w:t>
-      </w:r>
-      <w:proofErr w:type="gramEnd"/>
-      <w:r>
-        <w:t xml:space="preserve"> initialization. Add necessary code for displaying your result.</w:t>
+        <w:t>, the push function for inserting a new key and pop function for deleting and the max key. You should also write a client function (main()) to demonstrate how to construct a max heap from a sequence of 13 integer number: 50, 5, 30, 40, 80, 35, 2, 20, 15, 60, 70, 8, 10 by using a series of 13 pushes and by bottom up initialization. Add necessary code for displaying your result.</w:t>
       </w:r>
     </w:p>
     <w:p>
@@ -2262,42 +1827,16 @@
         <w:ind w:leftChars="0" w:left="0"/>
       </w:pPr>
       <w:r>
-        <w:t xml:space="preserve">(b) Write a C++ abstract class </w:t>
-      </w:r>
-      <w:proofErr w:type="gramStart"/>
-      <w:r>
-        <w:t>similar to</w:t>
-      </w:r>
-      <w:proofErr w:type="gramEnd"/>
-      <w:r>
-        <w:t xml:space="preserve"> ADT 5.2 for the ADT </w:t>
-      </w:r>
-      <w:proofErr w:type="spellStart"/>
+        <w:t xml:space="preserve">(b) Write a C++ abstract class similar to ADT 5.2 for the ADT </w:t>
+      </w:r>
       <w:r>
         <w:rPr>
           <w:b/>
         </w:rPr>
         <w:t>MinPQ</w:t>
       </w:r>
-      <w:proofErr w:type="spellEnd"/>
-      <w:r>
-        <w:t xml:space="preserve">, which defines a min priority queue. Then write a C++ class </w:t>
-      </w:r>
-      <w:proofErr w:type="spellStart"/>
-      <w:r>
-        <w:t>MinHeap</w:t>
-      </w:r>
-      <w:proofErr w:type="spellEnd"/>
-      <w:r>
-        <w:t xml:space="preserve"> that derives from this abstract class and implement all the virtual functions of </w:t>
-      </w:r>
-      <w:proofErr w:type="spellStart"/>
-      <w:r>
-        <w:t>MinPQ</w:t>
-      </w:r>
-      <w:proofErr w:type="spellEnd"/>
-      <w:r>
-        <w:t>.</w:t>
+      <w:r>
+        <w:t>, which defines a min priority queue. Then write a C++ class MinHeap that derives from this abstract class and implement all the virtual functions of MinPQ.</w:t>
       </w:r>
     </w:p>
     <w:p>
@@ -2306,43 +1845,19 @@
         <w:ind w:leftChars="0" w:left="0"/>
       </w:pPr>
       <w:r>
-        <w:t xml:space="preserve">The class </w:t>
-      </w:r>
-      <w:proofErr w:type="spellStart"/>
-      <w:r>
-        <w:t>MinHeap</w:t>
-      </w:r>
-      <w:proofErr w:type="spellEnd"/>
-      <w:r>
-        <w:t xml:space="preserve"> should include a </w:t>
-      </w:r>
-      <w:proofErr w:type="gramStart"/>
-      <w:r>
-        <w:rPr>
-          <w:b/>
-        </w:rPr>
-        <w:t>bottom up</w:t>
-      </w:r>
-      <w:proofErr w:type="gramEnd"/>
-      <w:r>
-        <w:rPr>
-          <w:b/>
-        </w:rPr>
-        <w:t xml:space="preserve"> heap construction initialization</w:t>
+        <w:t xml:space="preserve">The class MinHeap should include a </w:t>
+      </w:r>
+      <w:r>
+        <w:rPr>
+          <w:b/>
+        </w:rPr>
+        <w:t>bottom up heap construction initialization</w:t>
       </w:r>
       <w:r>
         <w:t xml:space="preserve"> function</w:t>
       </w:r>
       <w:r>
-        <w:t xml:space="preserve">, the push function for inserting a new key and pop function for deleting and the min key. You should also write a client function (main()) to demonstrate how to construct a min heap from a sequence of 13 integer number: 50, 5, 30, 40, 80, 35, 2, 20, 15, 60, 70, 8, 10 by using a series of 13 pushes and by </w:t>
-      </w:r>
-      <w:proofErr w:type="gramStart"/>
-      <w:r>
-        <w:t>bottom up</w:t>
-      </w:r>
-      <w:proofErr w:type="gramEnd"/>
-      <w:r>
-        <w:t xml:space="preserve"> initialization. Add necessary code for displaying your result.</w:t>
+        <w:t>, the push function for inserting a new key and pop function for deleting and the min key. You should also write a client function (main()) to demonstrate how to construct a min heap from a sequence of 13 integer number: 50, 5, 30, 40, 80, 35, 2, 20, 15, 60, 70, 8, 10 by using a series of 13 pushes and by bottom up initialization. Add necessary code for displaying your result.</w:t>
       </w:r>
     </w:p>
     <w:p>
@@ -2414,22 +1929,274 @@
         <w:t xml:space="preserve">. </w:t>
       </w:r>
       <w:r>
-        <w:t xml:space="preserve">Write a C++ class BST that derives from Dictionary and implement all the virtual functions. In addition, also </w:t>
-      </w:r>
-      <w:proofErr w:type="gramStart"/>
-      <w:r>
-        <w:t>implement</w:t>
-      </w:r>
-      <w:proofErr w:type="gramEnd"/>
-      <w:r>
+        <w:t xml:space="preserve">Write a C++ class BST that derives from Dictionary and implement all the virtual functions. In addition, also implement </w:t>
+      </w:r>
+    </w:p>
+    <w:p>
+      <w:pPr>
+        <w:pStyle w:val="a8"/>
+        <w:ind w:leftChars="0" w:left="360"/>
+      </w:pPr>
+      <w:r>
+        <w:rPr>
+          <w:rFonts w:hint="eastAsia"/>
+        </w:rPr>
+        <w:t>P</w:t>
+      </w:r>
+      <w:r>
+        <w:t>air&lt;K, E&gt;* RankGet(</w:t>
+      </w:r>
+      <w:r>
+        <w:rPr>
+          <w:b/>
+          <w:bCs/>
+        </w:rPr>
+        <w:t>int</w:t>
+      </w:r>
+      <w:r>
+        <w:t xml:space="preserve"> r)</w:t>
+      </w:r>
+      <w:r>
+        <w:t>,</w:t>
+      </w:r>
+    </w:p>
+    <w:p>
+      <w:pPr>
+        <w:ind w:firstLine="360"/>
+      </w:pPr>
+      <w:r>
+        <w:rPr>
+          <w:b/>
+          <w:bCs/>
+        </w:rPr>
+        <w:t>void</w:t>
+      </w:r>
+      <w:r>
+        <w:t xml:space="preserve"> Split(</w:t>
+      </w:r>
+      <w:r>
+        <w:rPr>
+          <w:b/>
+          <w:bCs/>
+        </w:rPr>
+        <w:t>const</w:t>
+      </w:r>
+      <w:r>
+        <w:t xml:space="preserve"> K&amp; k, BST&lt;K, E&gt;&amp; small, pair&lt;K, E&gt;*&amp; mid, BST&lt;K, E&gt;&amp; big)</w:t>
+      </w:r>
+    </w:p>
+    <w:p>
+      <w:pPr>
+        <w:pStyle w:val="a8"/>
+        <w:ind w:leftChars="0" w:left="360"/>
+      </w:pPr>
+    </w:p>
+    <w:p>
+      <w:pPr>
+        <w:pStyle w:val="a8"/>
+        <w:ind w:leftChars="0" w:left="360" w:firstLineChars="50" w:firstLine="120"/>
+      </w:pPr>
+      <w:r>
+        <w:rPr>
+          <w:b/>
+        </w:rPr>
+        <w:t>ADT</w:t>
+      </w:r>
+      <w:r>
+        <w:rPr>
+          <w:b/>
+        </w:rPr>
+        <w:t>5.3</w:t>
+      </w:r>
+      <w:r>
+        <w:rPr>
+          <w:b/>
+        </w:rPr>
         <w:t xml:space="preserve"> </w:t>
       </w:r>
-    </w:p>
-    <w:p>
-      <w:pPr>
-        <w:pStyle w:val="a8"/>
-        <w:ind w:leftChars="0" w:left="360"/>
-      </w:pPr>
+      <w:r>
+        <w:rPr>
+          <w:b/>
+        </w:rPr>
+        <w:t>Dictionary</w:t>
+      </w:r>
+    </w:p>
+    <w:p>
+      <w:pPr>
+        <w:pStyle w:val="a8"/>
+      </w:pPr>
+      <w:r>
+        <w:rPr>
+          <w:b/>
+          <w:bCs/>
+        </w:rPr>
+        <w:t>template</w:t>
+      </w:r>
+      <w:r>
+        <w:t xml:space="preserve"> &lt;</w:t>
+      </w:r>
+      <w:r>
+        <w:rPr>
+          <w:b/>
+          <w:bCs/>
+        </w:rPr>
+        <w:t>class</w:t>
+      </w:r>
+      <w:r>
+        <w:t xml:space="preserve"> K, </w:t>
+      </w:r>
+      <w:r>
+        <w:rPr>
+          <w:b/>
+          <w:bCs/>
+        </w:rPr>
+        <w:t>class</w:t>
+      </w:r>
+      <w:r>
+        <w:t xml:space="preserve"> E&gt;</w:t>
+      </w:r>
+    </w:p>
+    <w:p>
+      <w:pPr>
+        <w:pStyle w:val="a8"/>
+      </w:pPr>
+      <w:r>
+        <w:rPr>
+          <w:b/>
+          <w:bCs/>
+        </w:rPr>
+        <w:t>class</w:t>
+      </w:r>
+      <w:r>
+        <w:t xml:space="preserve"> Dictionary {</w:t>
+      </w:r>
+    </w:p>
+    <w:p>
+      <w:pPr>
+        <w:pStyle w:val="a8"/>
+      </w:pPr>
+      <w:r>
+        <w:rPr>
+          <w:b/>
+          <w:bCs/>
+        </w:rPr>
+        <w:t>public</w:t>
+      </w:r>
+      <w:r>
+        <w:t xml:space="preserve">:    </w:t>
+      </w:r>
+    </w:p>
+    <w:p>
+      <w:pPr>
+        <w:pStyle w:val="a8"/>
+      </w:pPr>
+      <w:r>
+        <w:t xml:space="preserve">    </w:t>
+      </w:r>
+      <w:r>
+        <w:rPr>
+          <w:b/>
+          <w:bCs/>
+        </w:rPr>
+        <w:t>virtual</w:t>
+      </w:r>
+      <w:r>
+        <w:t xml:space="preserve"> </w:t>
+      </w:r>
+      <w:r>
+        <w:rPr>
+          <w:b/>
+          <w:bCs/>
+        </w:rPr>
+        <w:t>bool</w:t>
+      </w:r>
+      <w:r>
+        <w:t xml:space="preserve"> IsEmptay() </w:t>
+      </w:r>
+      <w:r>
+        <w:rPr>
+          <w:b/>
+          <w:bCs/>
+        </w:rPr>
+        <w:t>const</w:t>
+      </w:r>
+      <w:r>
+        <w:t xml:space="preserve"> = 0;  // return true if dictionary is empty</w:t>
+      </w:r>
+    </w:p>
+    <w:p>
+      <w:pPr>
+        <w:pStyle w:val="a8"/>
+      </w:pPr>
+      <w:r>
+        <w:t xml:space="preserve">    </w:t>
+      </w:r>
+      <w:r>
+        <w:rPr>
+          <w:b/>
+          <w:bCs/>
+        </w:rPr>
+        <w:t>virtual</w:t>
+      </w:r>
+      <w:r>
+        <w:t xml:space="preserve"> pair &lt;K, E&gt;* Get(const K&amp;) </w:t>
+      </w:r>
+      <w:r>
+        <w:rPr>
+          <w:b/>
+          <w:bCs/>
+        </w:rPr>
+        <w:t>const</w:t>
+      </w:r>
+      <w:r>
+        <w:t xml:space="preserve"> = 0;</w:t>
+      </w:r>
+    </w:p>
+    <w:p>
+      <w:pPr>
+        <w:pStyle w:val="a8"/>
+      </w:pPr>
+      <w:r>
+        <w:t xml:space="preserve">    // return pointer to the pair w. specified key         </w:t>
+      </w:r>
+    </w:p>
+    <w:p>
+      <w:pPr>
+        <w:pStyle w:val="a8"/>
+      </w:pPr>
+      <w:r>
+        <w:t xml:space="preserve">    </w:t>
+      </w:r>
+      <w:r>
+        <w:rPr>
+          <w:b/>
+          <w:bCs/>
+        </w:rPr>
+        <w:t>virtual</w:t>
+      </w:r>
+      <w:r>
+        <w:t xml:space="preserve"> </w:t>
+      </w:r>
+      <w:r>
+        <w:rPr>
+          <w:b/>
+          <w:bCs/>
+        </w:rPr>
+        <w:t>void</w:t>
+      </w:r>
+      <w:r>
+        <w:t xml:space="preserve"> Insert(</w:t>
+      </w:r>
+      <w:r>
+        <w:rPr>
+          <w:b/>
+          <w:bCs/>
+        </w:rPr>
+        <w:t>const</w:t>
+      </w:r>
+      <w:r>
+        <w:t xml:space="preserve"> </w:t>
+      </w:r>
       <w:r>
         <w:rPr>
           <w:rFonts w:hint="eastAsia"/>
@@ -2437,282 +2204,6 @@
         <w:t>P</w:t>
       </w:r>
       <w:r>
-        <w:t xml:space="preserve">air&lt;K, E&gt;* </w:t>
-      </w:r>
-      <w:proofErr w:type="spellStart"/>
-      <w:r>
-        <w:t>RankGet</w:t>
-      </w:r>
-      <w:proofErr w:type="spellEnd"/>
-      <w:r>
-        <w:t>(</w:t>
-      </w:r>
-      <w:r>
-        <w:rPr>
-          <w:b/>
-          <w:bCs/>
-        </w:rPr>
-        <w:t>int</w:t>
-      </w:r>
-      <w:r>
-        <w:t xml:space="preserve"> r)</w:t>
-      </w:r>
-      <w:r>
-        <w:t>,</w:t>
-      </w:r>
-    </w:p>
-    <w:p>
-      <w:pPr>
-        <w:ind w:firstLine="360"/>
-      </w:pPr>
-      <w:r>
-        <w:rPr>
-          <w:b/>
-          <w:bCs/>
-        </w:rPr>
-        <w:t>void</w:t>
-      </w:r>
-      <w:r>
-        <w:t xml:space="preserve"> Split(</w:t>
-      </w:r>
-      <w:r>
-        <w:rPr>
-          <w:b/>
-          <w:bCs/>
-        </w:rPr>
-        <w:t>const</w:t>
-      </w:r>
-      <w:r>
-        <w:t xml:space="preserve"> K&amp; k, BST&lt;K, E&gt;&amp; small, pair&lt;K, E&gt;*&amp; mid, BST&lt;K, E&gt;&amp; big)</w:t>
-      </w:r>
-    </w:p>
-    <w:p>
-      <w:pPr>
-        <w:pStyle w:val="a8"/>
-        <w:ind w:leftChars="0" w:left="360"/>
-      </w:pPr>
-    </w:p>
-    <w:p>
-      <w:pPr>
-        <w:pStyle w:val="a8"/>
-        <w:ind w:leftChars="0" w:left="360" w:firstLineChars="50" w:firstLine="120"/>
-      </w:pPr>
-      <w:r>
-        <w:rPr>
-          <w:b/>
-        </w:rPr>
-        <w:t>ADT</w:t>
-      </w:r>
-      <w:r>
-        <w:rPr>
-          <w:b/>
-        </w:rPr>
-        <w:t>5.3</w:t>
-      </w:r>
-      <w:r>
-        <w:rPr>
-          <w:b/>
-        </w:rPr>
-        <w:t xml:space="preserve"> </w:t>
-      </w:r>
-      <w:r>
-        <w:rPr>
-          <w:b/>
-        </w:rPr>
-        <w:t>Dictionary</w:t>
-      </w:r>
-    </w:p>
-    <w:p>
-      <w:pPr>
-        <w:pStyle w:val="a8"/>
-      </w:pPr>
-      <w:r>
-        <w:rPr>
-          <w:b/>
-          <w:bCs/>
-        </w:rPr>
-        <w:t>template</w:t>
-      </w:r>
-      <w:r>
-        <w:t xml:space="preserve"> &lt;</w:t>
-      </w:r>
-      <w:r>
-        <w:rPr>
-          <w:b/>
-          <w:bCs/>
-        </w:rPr>
-        <w:t>class</w:t>
-      </w:r>
-      <w:r>
-        <w:t xml:space="preserve"> K, </w:t>
-      </w:r>
-      <w:r>
-        <w:rPr>
-          <w:b/>
-          <w:bCs/>
-        </w:rPr>
-        <w:t>class</w:t>
-      </w:r>
-      <w:r>
-        <w:t xml:space="preserve"> E&gt;</w:t>
-      </w:r>
-    </w:p>
-    <w:p>
-      <w:pPr>
-        <w:pStyle w:val="a8"/>
-      </w:pPr>
-      <w:r>
-        <w:rPr>
-          <w:b/>
-          <w:bCs/>
-        </w:rPr>
-        <w:t>class</w:t>
-      </w:r>
-      <w:r>
-        <w:t xml:space="preserve"> Dictionary {</w:t>
-      </w:r>
-    </w:p>
-    <w:p>
-      <w:pPr>
-        <w:pStyle w:val="a8"/>
-      </w:pPr>
-      <w:r>
-        <w:rPr>
-          <w:b/>
-          <w:bCs/>
-        </w:rPr>
-        <w:t>public</w:t>
-      </w:r>
-      <w:r>
-        <w:t xml:space="preserve">:    </w:t>
-      </w:r>
-    </w:p>
-    <w:p>
-      <w:pPr>
-        <w:pStyle w:val="a8"/>
-      </w:pPr>
-      <w:r>
-        <w:t xml:space="preserve">    </w:t>
-      </w:r>
-      <w:r>
-        <w:rPr>
-          <w:b/>
-          <w:bCs/>
-        </w:rPr>
-        <w:t>virtual</w:t>
-      </w:r>
-      <w:r>
-        <w:t xml:space="preserve"> </w:t>
-      </w:r>
-      <w:r>
-        <w:rPr>
-          <w:b/>
-          <w:bCs/>
-        </w:rPr>
-        <w:t>bool</w:t>
-      </w:r>
-      <w:r>
-        <w:t xml:space="preserve"> </w:t>
-      </w:r>
-      <w:proofErr w:type="spellStart"/>
-      <w:r>
-        <w:t>IsEmptay</w:t>
-      </w:r>
-      <w:proofErr w:type="spellEnd"/>
-      <w:r>
-        <w:t xml:space="preserve">() </w:t>
-      </w:r>
-      <w:r>
-        <w:rPr>
-          <w:b/>
-          <w:bCs/>
-        </w:rPr>
-        <w:t>const</w:t>
-      </w:r>
-      <w:r>
-        <w:t xml:space="preserve"> = 0;  // return true if dictionary is empty</w:t>
-      </w:r>
-    </w:p>
-    <w:p>
-      <w:pPr>
-        <w:pStyle w:val="a8"/>
-      </w:pPr>
-      <w:r>
-        <w:t xml:space="preserve">    </w:t>
-      </w:r>
-      <w:r>
-        <w:rPr>
-          <w:b/>
-          <w:bCs/>
-        </w:rPr>
-        <w:t>virtual</w:t>
-      </w:r>
-      <w:r>
-        <w:t xml:space="preserve"> pair &lt;K, E&gt;* Get(const K&amp;) </w:t>
-      </w:r>
-      <w:r>
-        <w:rPr>
-          <w:b/>
-          <w:bCs/>
-        </w:rPr>
-        <w:t>const</w:t>
-      </w:r>
-      <w:r>
-        <w:t xml:space="preserve"> = 0;</w:t>
-      </w:r>
-    </w:p>
-    <w:p>
-      <w:pPr>
-        <w:pStyle w:val="a8"/>
-      </w:pPr>
-      <w:r>
-        <w:t xml:space="preserve">    // return pointer to the pair w. specified key         </w:t>
-      </w:r>
-    </w:p>
-    <w:p>
-      <w:pPr>
-        <w:pStyle w:val="a8"/>
-      </w:pPr>
-      <w:r>
-        <w:t xml:space="preserve">    </w:t>
-      </w:r>
-      <w:r>
-        <w:rPr>
-          <w:b/>
-          <w:bCs/>
-        </w:rPr>
-        <w:t>virtual</w:t>
-      </w:r>
-      <w:r>
-        <w:t xml:space="preserve"> </w:t>
-      </w:r>
-      <w:r>
-        <w:rPr>
-          <w:b/>
-          <w:bCs/>
-        </w:rPr>
-        <w:t>void</w:t>
-      </w:r>
-      <w:r>
-        <w:t xml:space="preserve"> Insert(</w:t>
-      </w:r>
-      <w:r>
-        <w:rPr>
-          <w:b/>
-          <w:bCs/>
-        </w:rPr>
-        <w:t>const</w:t>
-      </w:r>
-      <w:r>
-        <w:t xml:space="preserve"> </w:t>
-      </w:r>
-      <w:r>
-        <w:rPr>
-          <w:rFonts w:hint="eastAsia"/>
-        </w:rPr>
-        <w:t>P</w:t>
-      </w:r>
-      <w:r>
         <w:t xml:space="preserve">air &lt;K, E&gt;&amp;) = 0; </w:t>
       </w:r>
     </w:p>
@@ -2721,15 +2212,7 @@
         <w:pStyle w:val="a8"/>
       </w:pPr>
       <w:r>
-        <w:t xml:space="preserve">    // insert the given pair; if key </w:t>
-      </w:r>
-      <w:proofErr w:type="spellStart"/>
-      <w:r>
-        <w:t>ia</w:t>
-      </w:r>
-      <w:proofErr w:type="spellEnd"/>
-      <w:r>
-        <w:t xml:space="preserve"> a duplicate, update</w:t>
+        <w:t xml:space="preserve">    // insert the given pair; if key ia a duplicate, update</w:t>
       </w:r>
       <w:r>
         <w:t xml:space="preserve"> </w:t>

</xml_diff>

<commit_message>
code4 q2 q3 done
</commit_message>
<xml_diff>
--- a/hw4/Coding4_Trees_111060005.docx
+++ b/hw4/Coding4_Trees_111060005.docx
@@ -393,7 +393,15 @@
         <w:t>class</w:t>
       </w:r>
       <w:r>
-        <w:t xml:space="preserve"> TreeNode {</w:t>
+        <w:t xml:space="preserve"> </w:t>
+      </w:r>
+      <w:proofErr w:type="spellStart"/>
+      <w:r>
+        <w:t>TreeNode</w:t>
+      </w:r>
+      <w:proofErr w:type="spellEnd"/>
+      <w:r>
+        <w:t xml:space="preserve"> {</w:t>
       </w:r>
     </w:p>
     <w:p>
@@ -447,18 +455,48 @@
         </w:rPr>
         <w:t xml:space="preserve">class </w:t>
       </w:r>
-      <w:r>
-        <w:rPr>
-          <w:bCs/>
-        </w:rPr>
-        <w:t>InorderIterator&lt;T&gt;;</w:t>
-      </w:r>
-      <w:r>
-        <w:rPr>
-          <w:bCs/>
-        </w:rPr>
-        <w:t>//inorder iterator</w:t>
-      </w:r>
+      <w:proofErr w:type="spellStart"/>
+      <w:r>
+        <w:rPr>
+          <w:bCs/>
+        </w:rPr>
+        <w:t>InorderIterator</w:t>
+      </w:r>
+      <w:proofErr w:type="spellEnd"/>
+      <w:r>
+        <w:rPr>
+          <w:bCs/>
+        </w:rPr>
+        <w:t>&lt;T&gt;;</w:t>
+      </w:r>
+      <w:r>
+        <w:rPr>
+          <w:bCs/>
+        </w:rPr>
+        <w:t>//</w:t>
+      </w:r>
+      <w:proofErr w:type="spellStart"/>
+      <w:r>
+        <w:rPr>
+          <w:bCs/>
+        </w:rPr>
+        <w:t>inorder</w:t>
+      </w:r>
+      <w:proofErr w:type="spellEnd"/>
+      <w:r>
+        <w:rPr>
+          <w:bCs/>
+        </w:rPr>
+        <w:t xml:space="preserve"> </w:t>
+      </w:r>
+      <w:proofErr w:type="gramStart"/>
+      <w:r>
+        <w:rPr>
+          <w:bCs/>
+        </w:rPr>
+        <w:t>iterator</w:t>
+      </w:r>
+      <w:proofErr w:type="gramEnd"/>
     </w:p>
     <w:p>
       <w:pPr>
@@ -488,15 +526,47 @@
         <w:pStyle w:val="a8"/>
       </w:pPr>
       <w:r>
-        <w:t xml:space="preserve">    TreeNode &lt;T&gt; *leftChild;</w:t>
-      </w:r>
-    </w:p>
-    <w:p>
-      <w:pPr>
-        <w:pStyle w:val="a8"/>
-      </w:pPr>
-      <w:r>
-        <w:t xml:space="preserve">    TreeNode &lt;T&gt; *rightChild;</w:t>
+        <w:t xml:space="preserve">    </w:t>
+      </w:r>
+      <w:proofErr w:type="spellStart"/>
+      <w:r>
+        <w:t>TreeNode</w:t>
+      </w:r>
+      <w:proofErr w:type="spellEnd"/>
+      <w:r>
+        <w:t xml:space="preserve"> &lt;T&gt; *</w:t>
+      </w:r>
+      <w:proofErr w:type="spellStart"/>
+      <w:r>
+        <w:t>leftChild</w:t>
+      </w:r>
+      <w:proofErr w:type="spellEnd"/>
+      <w:r>
+        <w:t>;</w:t>
+      </w:r>
+    </w:p>
+    <w:p>
+      <w:pPr>
+        <w:pStyle w:val="a8"/>
+      </w:pPr>
+      <w:r>
+        <w:t xml:space="preserve">    </w:t>
+      </w:r>
+      <w:proofErr w:type="spellStart"/>
+      <w:r>
+        <w:t>TreeNode</w:t>
+      </w:r>
+      <w:proofErr w:type="spellEnd"/>
+      <w:r>
+        <w:t xml:space="preserve"> &lt;T&gt; *</w:t>
+      </w:r>
+      <w:proofErr w:type="spellStart"/>
+      <w:r>
+        <w:t>rightChild</w:t>
+      </w:r>
+      <w:proofErr w:type="spellEnd"/>
+      <w:r>
+        <w:t>;</w:t>
       </w:r>
     </w:p>
     <w:p>
@@ -594,18 +664,48 @@
         </w:rPr>
         <w:t xml:space="preserve">class </w:t>
       </w:r>
-      <w:r>
-        <w:rPr>
-          <w:bCs/>
-        </w:rPr>
-        <w:t>InorderIterator&lt;T&gt;;</w:t>
-      </w:r>
-      <w:r>
-        <w:rPr>
-          <w:bCs/>
-        </w:rPr>
-        <w:t>//inorder iterator</w:t>
-      </w:r>
+      <w:proofErr w:type="spellStart"/>
+      <w:r>
+        <w:rPr>
+          <w:bCs/>
+        </w:rPr>
+        <w:t>InorderIterator</w:t>
+      </w:r>
+      <w:proofErr w:type="spellEnd"/>
+      <w:r>
+        <w:rPr>
+          <w:bCs/>
+        </w:rPr>
+        <w:t>&lt;T&gt;;</w:t>
+      </w:r>
+      <w:r>
+        <w:rPr>
+          <w:bCs/>
+        </w:rPr>
+        <w:t>//</w:t>
+      </w:r>
+      <w:proofErr w:type="spellStart"/>
+      <w:r>
+        <w:rPr>
+          <w:bCs/>
+        </w:rPr>
+        <w:t>inorder</w:t>
+      </w:r>
+      <w:proofErr w:type="spellEnd"/>
+      <w:r>
+        <w:rPr>
+          <w:bCs/>
+        </w:rPr>
+        <w:t xml:space="preserve"> </w:t>
+      </w:r>
+      <w:proofErr w:type="gramStart"/>
+      <w:r>
+        <w:rPr>
+          <w:bCs/>
+        </w:rPr>
+        <w:t>iterator</w:t>
+      </w:r>
+      <w:proofErr w:type="gramEnd"/>
     </w:p>
     <w:p>
       <w:pPr>
@@ -688,7 +788,31 @@
         <w:t>bool</w:t>
       </w:r>
       <w:r>
-        <w:t xml:space="preserve"> IsEmpty(); // return true iff the binary tree is empty    </w:t>
+        <w:t xml:space="preserve"> </w:t>
+      </w:r>
+      <w:proofErr w:type="spellStart"/>
+      <w:r>
+        <w:t>IsEmpty</w:t>
+      </w:r>
+      <w:proofErr w:type="spellEnd"/>
+      <w:r>
+        <w:t xml:space="preserve">(); // return true </w:t>
+      </w:r>
+      <w:proofErr w:type="spellStart"/>
+      <w:r>
+        <w:t>iff</w:t>
+      </w:r>
+      <w:proofErr w:type="spellEnd"/>
+      <w:r>
+        <w:t xml:space="preserve"> the binary tree is </w:t>
+      </w:r>
+      <w:proofErr w:type="gramStart"/>
+      <w:r>
+        <w:t>empty</w:t>
+      </w:r>
+      <w:proofErr w:type="gramEnd"/>
+      <w:r>
+        <w:t xml:space="preserve">    </w:t>
       </w:r>
     </w:p>
     <w:p>
@@ -697,16 +821,42 @@
       </w:pPr>
       <w:r>
         <w:tab/>
-        <w:t>Tree&lt;T&gt; LeftSubtree(); // return the left subtree</w:t>
-      </w:r>
-    </w:p>
-    <w:p>
-      <w:pPr>
-        <w:pStyle w:val="a8"/>
-      </w:pPr>
-      <w:r>
-        <w:t xml:space="preserve">    Tree&lt;T&gt; RightSubtree();// return the right subtree</w:t>
-      </w:r>
+        <w:t xml:space="preserve">Tree&lt;T&gt; </w:t>
+      </w:r>
+      <w:proofErr w:type="spellStart"/>
+      <w:r>
+        <w:t>LeftSubtree</w:t>
+      </w:r>
+      <w:proofErr w:type="spellEnd"/>
+      <w:r>
+        <w:t xml:space="preserve">(); // return the left </w:t>
+      </w:r>
+      <w:proofErr w:type="gramStart"/>
+      <w:r>
+        <w:t>subtree</w:t>
+      </w:r>
+      <w:proofErr w:type="gramEnd"/>
+    </w:p>
+    <w:p>
+      <w:pPr>
+        <w:pStyle w:val="a8"/>
+      </w:pPr>
+      <w:r>
+        <w:t xml:space="preserve">    Tree&lt;T&gt; </w:t>
+      </w:r>
+      <w:proofErr w:type="spellStart"/>
+      <w:r>
+        <w:t>RightSubtree</w:t>
+      </w:r>
+      <w:proofErr w:type="spellEnd"/>
+      <w:r>
+        <w:t xml:space="preserve">();// return the right </w:t>
+      </w:r>
+      <w:proofErr w:type="gramStart"/>
+      <w:r>
+        <w:t>subtree</w:t>
+      </w:r>
+      <w:proofErr w:type="gramEnd"/>
     </w:p>
     <w:p>
       <w:pPr>
@@ -718,7 +868,15 @@
       </w:pPr>
       <w:r>
         <w:lastRenderedPageBreak/>
-        <w:t xml:space="preserve">    T RootData();  // return the data in the root node of *</w:t>
+        <w:t xml:space="preserve">    T </w:t>
+      </w:r>
+      <w:proofErr w:type="spellStart"/>
+      <w:r>
+        <w:t>RootData</w:t>
+      </w:r>
+      <w:proofErr w:type="spellEnd"/>
+      <w:r>
+        <w:t>();  // return the data in the root node of *</w:t>
       </w:r>
       <w:r>
         <w:rPr>
@@ -758,7 +916,14 @@
       </w:pPr>
       <w:r>
         <w:tab/>
-        <w:t>TreeNode &lt;T&gt; *root;</w:t>
+      </w:r>
+      <w:proofErr w:type="spellStart"/>
+      <w:r>
+        <w:t>TreeNode</w:t>
+      </w:r>
+      <w:proofErr w:type="spellEnd"/>
+      <w:r>
+        <w:t xml:space="preserve"> &lt;T&gt; *root;</w:t>
       </w:r>
     </w:p>
     <w:p>
@@ -775,7 +940,23 @@
         <w:t>void</w:t>
       </w:r>
       <w:r>
-        <w:t xml:space="preserve"> Visit(TreeNode&lt;T&gt; *p){cout &lt;&lt; p-&gt;data &lt;&lt; "  ";}</w:t>
+        <w:t xml:space="preserve"> Visit(</w:t>
+      </w:r>
+      <w:proofErr w:type="spellStart"/>
+      <w:r>
+        <w:t>TreeNode</w:t>
+      </w:r>
+      <w:proofErr w:type="spellEnd"/>
+      <w:r>
+        <w:t>&lt;T&gt; *p){</w:t>
+      </w:r>
+      <w:proofErr w:type="spellStart"/>
+      <w:r>
+        <w:t>cout</w:t>
+      </w:r>
+      <w:proofErr w:type="spellEnd"/>
+      <w:r>
+        <w:t xml:space="preserve"> &lt;&lt; p-&gt;data &lt;&lt; "  ";}</w:t>
       </w:r>
     </w:p>
     <w:p>
@@ -830,7 +1011,15 @@
         <w:t>class</w:t>
       </w:r>
       <w:r>
-        <w:t xml:space="preserve"> InorderIterator{</w:t>
+        <w:t xml:space="preserve"> </w:t>
+      </w:r>
+      <w:proofErr w:type="spellStart"/>
+      <w:r>
+        <w:t>InorderIterator</w:t>
+      </w:r>
+      <w:proofErr w:type="spellEnd"/>
+      <w:r>
+        <w:t>{</w:t>
       </w:r>
     </w:p>
     <w:p>
@@ -863,7 +1052,22 @@
       </w:r>
       <w:r>
         <w:tab/>
-        <w:t>InorderIterator(){ currentNode = root;} // Constructor</w:t>
+      </w:r>
+      <w:proofErr w:type="spellStart"/>
+      <w:r>
+        <w:t>InorderIterator</w:t>
+      </w:r>
+      <w:proofErr w:type="spellEnd"/>
+      <w:r>
+        <w:t xml:space="preserve">(){ </w:t>
+      </w:r>
+      <w:proofErr w:type="spellStart"/>
+      <w:r>
+        <w:t>currentNode</w:t>
+      </w:r>
+      <w:proofErr w:type="spellEnd"/>
+      <w:r>
+        <w:t xml:space="preserve"> = root;} // Constructor</w:t>
       </w:r>
     </w:p>
     <w:p>
@@ -878,7 +1082,30 @@
       </w:r>
       <w:r>
         <w:tab/>
-        <w:t>InorderIterator(Tree&lt;T&gt; tree):t(tree){ currentNode = t.root; }</w:t>
+      </w:r>
+      <w:proofErr w:type="spellStart"/>
+      <w:r>
+        <w:t>InorderIterator</w:t>
+      </w:r>
+      <w:proofErr w:type="spellEnd"/>
+      <w:r>
+        <w:t xml:space="preserve">(Tree&lt;T&gt; tree):t(tree){ </w:t>
+      </w:r>
+      <w:proofErr w:type="spellStart"/>
+      <w:r>
+        <w:t>currentNode</w:t>
+      </w:r>
+      <w:proofErr w:type="spellEnd"/>
+      <w:r>
+        <w:t xml:space="preserve"> = </w:t>
+      </w:r>
+      <w:proofErr w:type="spellStart"/>
+      <w:r>
+        <w:t>t.root</w:t>
+      </w:r>
+      <w:proofErr w:type="spellEnd"/>
+      <w:r>
+        <w:t>; }</w:t>
       </w:r>
     </w:p>
     <w:p>
@@ -949,7 +1176,15 @@
         <w:t>operator</w:t>
       </w:r>
       <w:r>
-        <w:t>!=(const InorderIterator r)</w:t>
+        <w:t xml:space="preserve">!=(const </w:t>
+      </w:r>
+      <w:proofErr w:type="spellStart"/>
+      <w:r>
+        <w:t>InorderIterator</w:t>
+      </w:r>
+      <w:proofErr w:type="spellEnd"/>
+      <w:r>
+        <w:t xml:space="preserve"> r)</w:t>
       </w:r>
     </w:p>
     <w:p>
@@ -997,7 +1232,15 @@
       </w:r>
       <w:r>
         <w:tab/>
-        <w:t>Stack&lt;TreeNode&lt;T&gt;*&gt; s;</w:t>
+        <w:t>Stack&lt;</w:t>
+      </w:r>
+      <w:proofErr w:type="spellStart"/>
+      <w:r>
+        <w:t>TreeNode</w:t>
+      </w:r>
+      <w:proofErr w:type="spellEnd"/>
+      <w:r>
+        <w:t>&lt;T&gt;*&gt; s;</w:t>
       </w:r>
     </w:p>
     <w:p>
@@ -1012,7 +1255,22 @@
       </w:r>
       <w:r>
         <w:tab/>
-        <w:t>TreeNode&lt;T&gt; * currentNode;</w:t>
+      </w:r>
+      <w:proofErr w:type="spellStart"/>
+      <w:r>
+        <w:t>TreeNode</w:t>
+      </w:r>
+      <w:proofErr w:type="spellEnd"/>
+      <w:r>
+        <w:t xml:space="preserve">&lt;T&gt; * </w:t>
+      </w:r>
+      <w:proofErr w:type="spellStart"/>
+      <w:r>
+        <w:t>currentNode</w:t>
+      </w:r>
+      <w:proofErr w:type="spellEnd"/>
+      <w:r>
+        <w:t>;</w:t>
       </w:r>
     </w:p>
     <w:p>
@@ -1086,8 +1344,13 @@
       <w:r>
         <w:t xml:space="preserve">void </w:t>
       </w:r>
-      <w:r>
-        <w:t>Inorder()</w:t>
+      <w:proofErr w:type="spellStart"/>
+      <w:r>
+        <w:t>Inorder</w:t>
+      </w:r>
+      <w:proofErr w:type="spellEnd"/>
+      <w:r>
+        <w:t>()</w:t>
       </w:r>
     </w:p>
     <w:p>
@@ -1108,10 +1371,18 @@
         <w:ind w:leftChars="0" w:left="360"/>
       </w:pPr>
       <w:r>
-        <w:t>void Post</w:t>
-      </w:r>
-      <w:r>
-        <w:t>order()</w:t>
+        <w:t xml:space="preserve">void </w:t>
+      </w:r>
+      <w:proofErr w:type="spellStart"/>
+      <w:r>
+        <w:t>Post</w:t>
+      </w:r>
+      <w:r>
+        <w:t>order</w:t>
+      </w:r>
+      <w:proofErr w:type="spellEnd"/>
+      <w:r>
+        <w:t>()</w:t>
       </w:r>
     </w:p>
     <w:p>
@@ -1120,10 +1391,18 @@
         <w:ind w:leftChars="0" w:left="360"/>
       </w:pPr>
       <w:r>
-        <w:t>void LevelO</w:t>
-      </w:r>
-      <w:r>
-        <w:t>rder()</w:t>
+        <w:t xml:space="preserve">void </w:t>
+      </w:r>
+      <w:proofErr w:type="spellStart"/>
+      <w:r>
+        <w:t>LevelO</w:t>
+      </w:r>
+      <w:r>
+        <w:t>rder</w:t>
+      </w:r>
+      <w:proofErr w:type="spellEnd"/>
+      <w:r>
+        <w:t>()</w:t>
       </w:r>
     </w:p>
     <w:p>
@@ -1138,7 +1417,15 @@
         <w:t>void</w:t>
       </w:r>
       <w:r>
-        <w:t xml:space="preserve"> NonrecInorder()</w:t>
+        <w:t xml:space="preserve"> </w:t>
+      </w:r>
+      <w:proofErr w:type="spellStart"/>
+      <w:r>
+        <w:t>NonrecInorder</w:t>
+      </w:r>
+      <w:proofErr w:type="spellEnd"/>
+      <w:r>
+        <w:t>()</w:t>
       </w:r>
     </w:p>
     <w:p>
@@ -1155,8 +1442,13 @@
       <w:r>
         <w:t xml:space="preserve"> </w:t>
       </w:r>
-      <w:r>
-        <w:t>NoStackInorder()</w:t>
+      <w:proofErr w:type="spellStart"/>
+      <w:r>
+        <w:t>NoStackInorder</w:t>
+      </w:r>
+      <w:proofErr w:type="spellEnd"/>
+      <w:r>
+        <w:t>()</w:t>
       </w:r>
     </w:p>
     <w:p>
@@ -1205,8 +1497,21 @@
       <w:pPr>
         <w:ind w:firstLine="360"/>
       </w:pPr>
-      <w:r>
-        <w:t>TreeNode&lt;T&gt; * Copy(TreeNode&lt;T&gt; * p); // Workhorse</w:t>
+      <w:proofErr w:type="spellStart"/>
+      <w:r>
+        <w:t>TreeNode</w:t>
+      </w:r>
+      <w:proofErr w:type="spellEnd"/>
+      <w:r>
+        <w:t>&lt;T&gt; * Copy(</w:t>
+      </w:r>
+      <w:proofErr w:type="spellStart"/>
+      <w:r>
+        <w:t>TreeNode</w:t>
+      </w:r>
+      <w:proofErr w:type="spellEnd"/>
+      <w:r>
+        <w:t>&lt;T&gt; * p); // Workhorse</w:t>
       </w:r>
     </w:p>
     <w:p>
@@ -1243,7 +1548,23 @@
         <w:t>bool</w:t>
       </w:r>
       <w:r>
-        <w:t xml:space="preserve"> Equal(TreeNode&lt;T&gt;* a , TreeNode&lt;T&gt;* b);</w:t>
+        <w:t xml:space="preserve"> Equal(</w:t>
+      </w:r>
+      <w:proofErr w:type="spellStart"/>
+      <w:r>
+        <w:t>TreeNode</w:t>
+      </w:r>
+      <w:proofErr w:type="spellEnd"/>
+      <w:r>
+        <w:t xml:space="preserve">&lt;T&gt;* a , </w:t>
+      </w:r>
+      <w:proofErr w:type="spellStart"/>
+      <w:r>
+        <w:t>TreeNode</w:t>
+      </w:r>
+      <w:proofErr w:type="spellEnd"/>
+      <w:r>
+        <w:t>&lt;T&gt;* b);</w:t>
       </w:r>
     </w:p>
     <w:p>
@@ -1314,10 +1635,10 @@
             <v:path o:extrusionok="f" gradientshapeok="t" o:connecttype="rect"/>
             <o:lock v:ext="edit" aspectratio="t"/>
           </v:shapetype>
-          <v:shape id="_x0000_i1025" type="#_x0000_t75" style="width:470.5pt;height:205pt" o:ole="">
+          <v:shape id="_x0000_i1025" type="#_x0000_t75" style="width:470.25pt;height:204.75pt" o:ole="">
             <v:imagedata r:id="rId7" o:title=""/>
           </v:shape>
-          <o:OLEObject Type="Embed" ProgID="Visio.Drawing.11" ShapeID="_x0000_i1025" DrawAspect="Content" ObjectID="_1778067370" r:id="rId8"/>
+          <o:OLEObject Type="Embed" ProgID="Visio.Drawing.11" ShapeID="_x0000_i1025" DrawAspect="Content" ObjectID="_1778161105" r:id="rId8"/>
         </w:object>
       </w:r>
     </w:p>
@@ -1349,8 +1670,13 @@
         <w:t xml:space="preserve">%) </w:t>
       </w:r>
       <w:r>
-        <w:t>Threaded binary tree</w:t>
-      </w:r>
+        <w:t xml:space="preserve">Threaded binary </w:t>
+      </w:r>
+      <w:proofErr w:type="gramStart"/>
+      <w:r>
+        <w:t>tree</w:t>
+      </w:r>
+      <w:proofErr w:type="gramEnd"/>
     </w:p>
     <w:p>
       <w:r>
@@ -1363,7 +1689,15 @@
         <w:t xml:space="preserve">rite </w:t>
       </w:r>
       <w:r>
-        <w:t>a C++ template class for threaded binary trees: ThreadedTree according to the tree node structure as shown in Figure 5.21 in textbook. Then write C++ functions for:</w:t>
+        <w:t xml:space="preserve">a C++ template class for threaded binary trees: </w:t>
+      </w:r>
+      <w:proofErr w:type="spellStart"/>
+      <w:r>
+        <w:t>ThreadedTree</w:t>
+      </w:r>
+      <w:proofErr w:type="spellEnd"/>
+      <w:r>
+        <w:t xml:space="preserve"> according to the tree node structure as shown in Figure 5.21 in textbook. Then write C++ functions for:</w:t>
       </w:r>
     </w:p>
     <w:p>
@@ -1379,7 +1713,15 @@
         <w:t>F</w:t>
       </w:r>
       <w:r>
-        <w:t>orward iterator by sequencing through the nodes in inorder.</w:t>
+        <w:t xml:space="preserve">orward iterator by sequencing through the nodes in </w:t>
+      </w:r>
+      <w:proofErr w:type="spellStart"/>
+      <w:r>
+        <w:t>inorder</w:t>
+      </w:r>
+      <w:proofErr w:type="spellEnd"/>
+      <w:r>
+        <w:t>.</w:t>
       </w:r>
     </w:p>
     <w:p>
@@ -1392,7 +1734,15 @@
         <w:ind w:leftChars="0"/>
       </w:pPr>
       <w:r>
-        <w:t>Traverse a threaded binary tree in postorder.</w:t>
+        <w:t xml:space="preserve">Traverse a threaded binary tree in </w:t>
+      </w:r>
+      <w:proofErr w:type="spellStart"/>
+      <w:r>
+        <w:t>postorder</w:t>
+      </w:r>
+      <w:proofErr w:type="spellEnd"/>
+      <w:r>
+        <w:t>.</w:t>
       </w:r>
     </w:p>
     <w:p>
@@ -1451,6 +1801,59 @@
         <w:t>demonstrate the above five functions you implemented.</w:t>
       </w:r>
     </w:p>
+    <w:p>
+      <w:pPr>
+        <w:rPr>
+          <w:color w:val="FF0000"/>
+        </w:rPr>
+      </w:pPr>
+      <w:r>
+        <w:rPr>
+          <w:color w:val="FF0000"/>
+        </w:rPr>
+        <w:t>Sol:</w:t>
+      </w:r>
+    </w:p>
+    <w:p>
+      <w:r>
+        <w:drawing>
+          <wp:inline distT="0" distB="0" distL="0" distR="0" wp14:anchorId="12AF350F" wp14:editId="438B10F6">
+            <wp:extent cx="4376468" cy="2962275"/>
+            <wp:effectExtent l="0" t="0" r="5080" b="0"/>
+            <wp:docPr id="578666356" name="圖片 1" descr="一張含有 文字, 螢幕擷取畫面 的圖片&#10;&#10;自動產生的描述"/>
+            <wp:cNvGraphicFramePr>
+              <a:graphicFrameLocks xmlns:a="http://schemas.openxmlformats.org/drawingml/2006/main" noChangeAspect="1"/>
+            </wp:cNvGraphicFramePr>
+            <a:graphic xmlns:a="http://schemas.openxmlformats.org/drawingml/2006/main">
+              <a:graphicData uri="http://schemas.openxmlformats.org/drawingml/2006/picture">
+                <pic:pic xmlns:pic="http://schemas.openxmlformats.org/drawingml/2006/picture">
+                  <pic:nvPicPr>
+                    <pic:cNvPr id="578666356" name="圖片 1" descr="一張含有 文字, 螢幕擷取畫面 的圖片&#10;&#10;自動產生的描述"/>
+                    <pic:cNvPicPr/>
+                  </pic:nvPicPr>
+                  <pic:blipFill>
+                    <a:blip r:embed="rId9"/>
+                    <a:stretch>
+                      <a:fillRect/>
+                    </a:stretch>
+                  </pic:blipFill>
+                  <pic:spPr>
+                    <a:xfrm>
+                      <a:off x="0" y="0"/>
+                      <a:ext cx="4378206" cy="2963451"/>
+                    </a:xfrm>
+                    <a:prstGeom prst="rect">
+                      <a:avLst/>
+                    </a:prstGeom>
+                  </pic:spPr>
+                </pic:pic>
+              </a:graphicData>
+            </a:graphic>
+          </wp:inline>
+        </w:drawing>
+      </w:r>
+    </w:p>
+    <w:p/>
     <w:p/>
     <w:p>
       <w:pPr>
@@ -1479,8 +1882,13 @@
         <w:t xml:space="preserve">Write a C++ </w:t>
       </w:r>
       <w:r>
-        <w:t>class MaxHeap</w:t>
-      </w:r>
+        <w:t xml:space="preserve">class </w:t>
+      </w:r>
+      <w:proofErr w:type="spellStart"/>
+      <w:r>
+        <w:t>MaxHeap</w:t>
+      </w:r>
+      <w:proofErr w:type="spellEnd"/>
       <w:r>
         <w:t xml:space="preserve"> </w:t>
       </w:r>
@@ -1508,17 +1916,27 @@
         </w:rPr>
         <w:t xml:space="preserve"> </w:t>
       </w:r>
+      <w:proofErr w:type="spellStart"/>
       <w:r>
         <w:rPr>
           <w:b/>
         </w:rPr>
         <w:t>MaxPQ</w:t>
       </w:r>
+      <w:proofErr w:type="spellEnd"/>
       <w:r>
         <w:t xml:space="preserve"> </w:t>
       </w:r>
       <w:r>
-        <w:t xml:space="preserve">and implement all the virtual functions of MaxPQ. </w:t>
+        <w:t xml:space="preserve">and implement all the virtual functions of </w:t>
+      </w:r>
+      <w:proofErr w:type="spellStart"/>
+      <w:r>
+        <w:t>MaxPQ</w:t>
+      </w:r>
+      <w:proofErr w:type="spellEnd"/>
+      <w:r>
+        <w:t xml:space="preserve">. </w:t>
       </w:r>
     </w:p>
     <w:p>
@@ -1553,8 +1971,16 @@
         <w:rPr>
           <w:b/>
         </w:rPr>
-        <w:t xml:space="preserve"> MaxPQ</w:t>
-      </w:r>
+        <w:t xml:space="preserve"> </w:t>
+      </w:r>
+      <w:proofErr w:type="spellStart"/>
+      <w:r>
+        <w:rPr>
+          <w:b/>
+        </w:rPr>
+        <w:t>MaxPQ</w:t>
+      </w:r>
+      <w:proofErr w:type="spellEnd"/>
     </w:p>
     <w:p>
       <w:pPr>
@@ -1593,7 +2019,15 @@
         <w:t>class</w:t>
       </w:r>
       <w:r>
-        <w:t xml:space="preserve"> MaxPQ {</w:t>
+        <w:t xml:space="preserve"> </w:t>
+      </w:r>
+      <w:proofErr w:type="spellStart"/>
+      <w:r>
+        <w:t>MaxPQ</w:t>
+      </w:r>
+      <w:proofErr w:type="spellEnd"/>
+      <w:r>
+        <w:t xml:space="preserve"> {</w:t>
       </w:r>
     </w:p>
     <w:p>
@@ -1626,7 +2060,15 @@
         <w:t>virtual</w:t>
       </w:r>
       <w:r>
-        <w:t xml:space="preserve"> ~MaxPQ() {}  // virtual destructor</w:t>
+        <w:t xml:space="preserve"> ~</w:t>
+      </w:r>
+      <w:proofErr w:type="spellStart"/>
+      <w:r>
+        <w:t>MaxPQ</w:t>
+      </w:r>
+      <w:proofErr w:type="spellEnd"/>
+      <w:r>
+        <w:t>() {}  // virtual destructor</w:t>
       </w:r>
     </w:p>
     <w:p>
@@ -1654,7 +2096,15 @@
         <w:t>bool</w:t>
       </w:r>
       <w:r>
-        <w:t xml:space="preserve"> IsEmpty() </w:t>
+        <w:t xml:space="preserve"> </w:t>
+      </w:r>
+      <w:proofErr w:type="spellStart"/>
+      <w:r>
+        <w:t>IsEmpty</w:t>
+      </w:r>
+      <w:proofErr w:type="spellEnd"/>
+      <w:r>
+        <w:t xml:space="preserve">() </w:t>
       </w:r>
       <w:r>
         <w:rPr>
@@ -1674,7 +2124,15 @@
         <w:t>true</w:t>
       </w:r>
       <w:r>
-        <w:t xml:space="preserve"> iff empty</w:t>
+        <w:t xml:space="preserve"> </w:t>
+      </w:r>
+      <w:proofErr w:type="spellStart"/>
+      <w:r>
+        <w:t>iff</w:t>
+      </w:r>
+      <w:proofErr w:type="spellEnd"/>
+      <w:r>
+        <w:t xml:space="preserve"> empty</w:t>
       </w:r>
     </w:p>
     <w:p>
@@ -1800,19 +2258,43 @@
         <w:ind w:leftChars="0" w:left="0"/>
       </w:pPr>
       <w:r>
-        <w:t xml:space="preserve">The class MaxHeap should include a </w:t>
-      </w:r>
-      <w:r>
-        <w:rPr>
-          <w:b/>
-        </w:rPr>
-        <w:t>bottom up heap construction initialization</w:t>
+        <w:t xml:space="preserve">The class </w:t>
+      </w:r>
+      <w:proofErr w:type="spellStart"/>
+      <w:r>
+        <w:t>MaxHeap</w:t>
+      </w:r>
+      <w:proofErr w:type="spellEnd"/>
+      <w:r>
+        <w:t xml:space="preserve"> should include a </w:t>
+      </w:r>
+      <w:proofErr w:type="gramStart"/>
+      <w:r>
+        <w:rPr>
+          <w:b/>
+        </w:rPr>
+        <w:t>bottom up</w:t>
+      </w:r>
+      <w:proofErr w:type="gramEnd"/>
+      <w:r>
+        <w:rPr>
+          <w:b/>
+        </w:rPr>
+        <w:t xml:space="preserve"> heap construction initialization</w:t>
       </w:r>
       <w:r>
         <w:t xml:space="preserve"> function</w:t>
       </w:r>
       <w:r>
-        <w:t>, the push function for inserting a new key and pop function for deleting and the max key. You should also write a client function (main()) to demonstrate how to construct a max heap from a sequence of 13 integer number: 50, 5, 30, 40, 80, 35, 2, 20, 15, 60, 70, 8, 10 by using a series of 13 pushes and by bottom up initialization. Add necessary code for displaying your result.</w:t>
+        <w:t xml:space="preserve">, the push function for inserting a new key and pop function for deleting and the max key. You should also write a client function (main()) to demonstrate how to construct a max heap from a sequence of 13 integer number: 50, 5, 30, 40, 80, 35, 2, 20, 15, 60, 70, 8, 10 by using a series of 13 pushes and by </w:t>
+      </w:r>
+      <w:proofErr w:type="gramStart"/>
+      <w:r>
+        <w:t>bottom up</w:t>
+      </w:r>
+      <w:proofErr w:type="gramEnd"/>
+      <w:r>
+        <w:t xml:space="preserve"> initialization. Add necessary code for displaying your result.</w:t>
       </w:r>
     </w:p>
     <w:p>
@@ -1827,16 +2309,42 @@
         <w:ind w:leftChars="0" w:left="0"/>
       </w:pPr>
       <w:r>
-        <w:t xml:space="preserve">(b) Write a C++ abstract class similar to ADT 5.2 for the ADT </w:t>
-      </w:r>
+        <w:t xml:space="preserve">(b) Write a C++ abstract class </w:t>
+      </w:r>
+      <w:proofErr w:type="gramStart"/>
+      <w:r>
+        <w:t>similar to</w:t>
+      </w:r>
+      <w:proofErr w:type="gramEnd"/>
+      <w:r>
+        <w:t xml:space="preserve"> ADT 5.2 for the ADT </w:t>
+      </w:r>
+      <w:proofErr w:type="spellStart"/>
       <w:r>
         <w:rPr>
           <w:b/>
         </w:rPr>
         <w:t>MinPQ</w:t>
       </w:r>
-      <w:r>
-        <w:t>, which defines a min priority queue. Then write a C++ class MinHeap that derives from this abstract class and implement all the virtual functions of MinPQ.</w:t>
+      <w:proofErr w:type="spellEnd"/>
+      <w:r>
+        <w:t xml:space="preserve">, which defines a min priority queue. Then write a C++ class </w:t>
+      </w:r>
+      <w:proofErr w:type="spellStart"/>
+      <w:r>
+        <w:t>MinHeap</w:t>
+      </w:r>
+      <w:proofErr w:type="spellEnd"/>
+      <w:r>
+        <w:t xml:space="preserve"> that derives from this abstract class and implement all the virtual functions of </w:t>
+      </w:r>
+      <w:proofErr w:type="spellStart"/>
+      <w:r>
+        <w:t>MinPQ</w:t>
+      </w:r>
+      <w:proofErr w:type="spellEnd"/>
+      <w:r>
+        <w:t>.</w:t>
       </w:r>
     </w:p>
     <w:p>
@@ -1845,33 +2353,150 @@
         <w:ind w:leftChars="0" w:left="0"/>
       </w:pPr>
       <w:r>
-        <w:t xml:space="preserve">The class MinHeap should include a </w:t>
-      </w:r>
-      <w:r>
-        <w:rPr>
-          <w:b/>
-        </w:rPr>
-        <w:t>bottom up heap construction initialization</w:t>
+        <w:t xml:space="preserve">The class </w:t>
+      </w:r>
+      <w:proofErr w:type="spellStart"/>
+      <w:r>
+        <w:t>MinHeap</w:t>
+      </w:r>
+      <w:proofErr w:type="spellEnd"/>
+      <w:r>
+        <w:t xml:space="preserve"> should include a </w:t>
+      </w:r>
+      <w:proofErr w:type="gramStart"/>
+      <w:r>
+        <w:rPr>
+          <w:b/>
+        </w:rPr>
+        <w:t>bottom up</w:t>
+      </w:r>
+      <w:proofErr w:type="gramEnd"/>
+      <w:r>
+        <w:rPr>
+          <w:b/>
+        </w:rPr>
+        <w:t xml:space="preserve"> heap construction initialization</w:t>
       </w:r>
       <w:r>
         <w:t xml:space="preserve"> function</w:t>
       </w:r>
       <w:r>
-        <w:t>, the push function for inserting a new key and pop function for deleting and the min key. You should also write a client function (main()) to demonstrate how to construct a min heap from a sequence of 13 integer number: 50, 5, 30, 40, 80, 35, 2, 20, 15, 60, 70, 8, 10 by using a series of 13 pushes and by bottom up initialization. Add necessary code for displaying your result.</w:t>
-      </w:r>
-    </w:p>
-    <w:p>
-      <w:pPr>
-        <w:pStyle w:val="a8"/>
-        <w:ind w:leftChars="0" w:left="360"/>
-      </w:pPr>
-    </w:p>
-    <w:p>
-      <w:pPr>
-        <w:pStyle w:val="a8"/>
-        <w:ind w:leftChars="0" w:left="360"/>
-      </w:pPr>
-    </w:p>
+        <w:t xml:space="preserve">, the push function for inserting a new key and pop function for deleting and the min key. You should also write a client function (main()) to demonstrate how to construct a min heap from a sequence of 13 integer number: 50, 5, 30, 40, 80, 35, 2, 20, 15, 60, 70, 8, 10 by using a series of 13 pushes and by </w:t>
+      </w:r>
+      <w:proofErr w:type="gramStart"/>
+      <w:r>
+        <w:t>bottom up</w:t>
+      </w:r>
+      <w:proofErr w:type="gramEnd"/>
+      <w:r>
+        <w:t xml:space="preserve"> initialization. Add necessary code for displaying your result.</w:t>
+      </w:r>
+    </w:p>
+    <w:p>
+      <w:pPr>
+        <w:rPr>
+          <w:color w:val="FF0000"/>
+        </w:rPr>
+      </w:pPr>
+      <w:r>
+        <w:rPr>
+          <w:color w:val="FF0000"/>
+        </w:rPr>
+        <w:t>Sol:</w:t>
+      </w:r>
+    </w:p>
+    <w:p>
+      <w:r>
+        <w:t>(a)</w:t>
+      </w:r>
+    </w:p>
+    <w:p>
+      <w:r>
+        <w:lastRenderedPageBreak/>
+        <w:drawing>
+          <wp:inline distT="0" distB="0" distL="0" distR="0" wp14:anchorId="7B351993" wp14:editId="7413601F">
+            <wp:extent cx="4253426" cy="3981450"/>
+            <wp:effectExtent l="0" t="0" r="0" b="0"/>
+            <wp:docPr id="1788940900" name="圖片 1" descr="一張含有 文字, 螢幕擷取畫面, 字型 的圖片&#10;&#10;自動產生的描述"/>
+            <wp:cNvGraphicFramePr>
+              <a:graphicFrameLocks xmlns:a="http://schemas.openxmlformats.org/drawingml/2006/main" noChangeAspect="1"/>
+            </wp:cNvGraphicFramePr>
+            <a:graphic xmlns:a="http://schemas.openxmlformats.org/drawingml/2006/main">
+              <a:graphicData uri="http://schemas.openxmlformats.org/drawingml/2006/picture">
+                <pic:pic xmlns:pic="http://schemas.openxmlformats.org/drawingml/2006/picture">
+                  <pic:nvPicPr>
+                    <pic:cNvPr id="1788940900" name="圖片 1" descr="一張含有 文字, 螢幕擷取畫面, 字型 的圖片&#10;&#10;自動產生的描述"/>
+                    <pic:cNvPicPr/>
+                  </pic:nvPicPr>
+                  <pic:blipFill>
+                    <a:blip r:embed="rId10"/>
+                    <a:stretch>
+                      <a:fillRect/>
+                    </a:stretch>
+                  </pic:blipFill>
+                  <pic:spPr>
+                    <a:xfrm>
+                      <a:off x="0" y="0"/>
+                      <a:ext cx="4278071" cy="4004519"/>
+                    </a:xfrm>
+                    <a:prstGeom prst="rect">
+                      <a:avLst/>
+                    </a:prstGeom>
+                  </pic:spPr>
+                </pic:pic>
+              </a:graphicData>
+            </a:graphic>
+          </wp:inline>
+        </w:drawing>
+      </w:r>
+    </w:p>
+    <w:p/>
+    <w:p>
+      <w:r>
+        <w:t>(b)</w:t>
+      </w:r>
+    </w:p>
+    <w:p>
+      <w:r>
+        <w:drawing>
+          <wp:inline distT="0" distB="0" distL="0" distR="0" wp14:anchorId="58457D77" wp14:editId="79F8C8DE">
+            <wp:extent cx="4219575" cy="3984312"/>
+            <wp:effectExtent l="0" t="0" r="0" b="0"/>
+            <wp:docPr id="278896394" name="圖片 1" descr="一張含有 文字, 螢幕擷取畫面, 字型 的圖片&#10;&#10;自動產生的描述"/>
+            <wp:cNvGraphicFramePr>
+              <a:graphicFrameLocks xmlns:a="http://schemas.openxmlformats.org/drawingml/2006/main" noChangeAspect="1"/>
+            </wp:cNvGraphicFramePr>
+            <a:graphic xmlns:a="http://schemas.openxmlformats.org/drawingml/2006/main">
+              <a:graphicData uri="http://schemas.openxmlformats.org/drawingml/2006/picture">
+                <pic:pic xmlns:pic="http://schemas.openxmlformats.org/drawingml/2006/picture">
+                  <pic:nvPicPr>
+                    <pic:cNvPr id="278896394" name="圖片 1" descr="一張含有 文字, 螢幕擷取畫面, 字型 的圖片&#10;&#10;自動產生的描述"/>
+                    <pic:cNvPicPr/>
+                  </pic:nvPicPr>
+                  <pic:blipFill>
+                    <a:blip r:embed="rId11"/>
+                    <a:stretch>
+                      <a:fillRect/>
+                    </a:stretch>
+                  </pic:blipFill>
+                  <pic:spPr>
+                    <a:xfrm>
+                      <a:off x="0" y="0"/>
+                      <a:ext cx="4231538" cy="3995608"/>
+                    </a:xfrm>
+                    <a:prstGeom prst="rect">
+                      <a:avLst/>
+                    </a:prstGeom>
+                  </pic:spPr>
+                </pic:pic>
+              </a:graphicData>
+            </a:graphic>
+          </wp:inline>
+        </w:drawing>
+      </w:r>
+    </w:p>
+    <w:p/>
+    <w:p/>
     <w:p>
       <w:pPr>
         <w:pStyle w:val="a8"/>
@@ -1929,7 +2554,15 @@
         <w:t xml:space="preserve">. </w:t>
       </w:r>
       <w:r>
-        <w:t xml:space="preserve">Write a C++ class BST that derives from Dictionary and implement all the virtual functions. In addition, also implement </w:t>
+        <w:t xml:space="preserve">Write a C++ class BST that derives from Dictionary and implement all the virtual functions. In addition, also </w:t>
+      </w:r>
+      <w:proofErr w:type="gramStart"/>
+      <w:r>
+        <w:t>implement</w:t>
+      </w:r>
+      <w:proofErr w:type="gramEnd"/>
+      <w:r>
+        <w:t xml:space="preserve"> </w:t>
       </w:r>
     </w:p>
     <w:p>
@@ -1944,7 +2577,15 @@
         <w:t>P</w:t>
       </w:r>
       <w:r>
-        <w:t>air&lt;K, E&gt;* RankGet(</w:t>
+        <w:t xml:space="preserve">air&lt;K, E&gt;* </w:t>
+      </w:r>
+      <w:proofErr w:type="spellStart"/>
+      <w:r>
+        <w:t>RankGet</w:t>
+      </w:r>
+      <w:proofErr w:type="spellEnd"/>
+      <w:r>
+        <w:t>(</w:t>
       </w:r>
       <w:r>
         <w:rPr>
@@ -2111,7 +2752,15 @@
         <w:t>bool</w:t>
       </w:r>
       <w:r>
-        <w:t xml:space="preserve"> IsEmptay() </w:t>
+        <w:t xml:space="preserve"> </w:t>
+      </w:r>
+      <w:proofErr w:type="spellStart"/>
+      <w:r>
+        <w:t>IsEmptay</w:t>
+      </w:r>
+      <w:proofErr w:type="spellEnd"/>
+      <w:r>
+        <w:t xml:space="preserve">() </w:t>
       </w:r>
       <w:r>
         <w:rPr>
@@ -2212,7 +2861,15 @@
         <w:pStyle w:val="a8"/>
       </w:pPr>
       <w:r>
-        <w:t xml:space="preserve">    // insert the given pair; if key ia a duplicate, update</w:t>
+        <w:t xml:space="preserve">    // insert the given pair; if key </w:t>
+      </w:r>
+      <w:proofErr w:type="spellStart"/>
+      <w:r>
+        <w:t>ia</w:t>
+      </w:r>
+      <w:proofErr w:type="spellEnd"/>
+      <w:r>
+        <w:t xml:space="preserve"> a duplicate, update</w:t>
       </w:r>
       <w:r>
         <w:t xml:space="preserve"> </w:t>

</xml_diff>

<commit_message>
code4 q1 done, function ~Tree() unfinished
</commit_message>
<xml_diff>
--- a/hw4/Coding4_Trees_111060005.docx
+++ b/hw4/Coding4_Trees_111060005.docx
@@ -762,14 +762,8 @@
       <w:pPr>
         <w:pStyle w:val="a8"/>
         <w:ind w:firstLine="480"/>
-        <w:rPr>
-          <w:color w:val="0070C0"/>
-        </w:rPr>
-      </w:pPr>
-      <w:r>
-        <w:rPr>
-          <w:color w:val="0070C0"/>
-        </w:rPr>
+      </w:pPr>
+      <w:r>
         <w:t>~Tree();</w:t>
       </w:r>
     </w:p>
@@ -1635,19 +1629,67 @@
             <v:path o:extrusionok="f" gradientshapeok="t" o:connecttype="rect"/>
             <o:lock v:ext="edit" aspectratio="t"/>
           </v:shapetype>
-          <v:shape id="_x0000_i1025" type="#_x0000_t75" style="width:470.25pt;height:204.75pt" o:ole="">
+          <v:shape id="_x0000_i1025" type="#_x0000_t75" style="width:388.5pt;height:169.5pt" o:ole="">
             <v:imagedata r:id="rId7" o:title=""/>
           </v:shape>
-          <o:OLEObject Type="Embed" ProgID="Visio.Drawing.11" ShapeID="_x0000_i1025" DrawAspect="Content" ObjectID="_1778161105" r:id="rId8"/>
+          <o:OLEObject Type="Embed" ProgID="Visio.Drawing.11" ShapeID="_x0000_i1025" DrawAspect="Content" ObjectID="_1778161978" r:id="rId8"/>
         </w:object>
       </w:r>
     </w:p>
     <w:p>
       <w:pPr>
-        <w:pStyle w:val="a8"/>
-        <w:ind w:leftChars="0" w:left="360"/>
-      </w:pPr>
-    </w:p>
+        <w:rPr>
+          <w:color w:val="FF0000"/>
+        </w:rPr>
+      </w:pPr>
+      <w:r>
+        <w:rPr>
+          <w:color w:val="FF0000"/>
+        </w:rPr>
+        <w:t>Result:</w:t>
+      </w:r>
+    </w:p>
+    <w:p>
+      <w:r>
+        <w:drawing>
+          <wp:inline distT="0" distB="0" distL="0" distR="0" wp14:anchorId="64253C5F" wp14:editId="0DA29C38">
+            <wp:extent cx="4010025" cy="6267147"/>
+            <wp:effectExtent l="0" t="0" r="0" b="635"/>
+            <wp:docPr id="1361329135" name="圖片 1" descr="一張含有 文字, 螢幕擷取畫面 的圖片&#10;&#10;自動產生的描述"/>
+            <wp:cNvGraphicFramePr>
+              <a:graphicFrameLocks xmlns:a="http://schemas.openxmlformats.org/drawingml/2006/main" noChangeAspect="1"/>
+            </wp:cNvGraphicFramePr>
+            <a:graphic xmlns:a="http://schemas.openxmlformats.org/drawingml/2006/main">
+              <a:graphicData uri="http://schemas.openxmlformats.org/drawingml/2006/picture">
+                <pic:pic xmlns:pic="http://schemas.openxmlformats.org/drawingml/2006/picture">
+                  <pic:nvPicPr>
+                    <pic:cNvPr id="1361329135" name="圖片 1" descr="一張含有 文字, 螢幕擷取畫面 的圖片&#10;&#10;自動產生的描述"/>
+                    <pic:cNvPicPr/>
+                  </pic:nvPicPr>
+                  <pic:blipFill>
+                    <a:blip r:embed="rId9"/>
+                    <a:stretch>
+                      <a:fillRect/>
+                    </a:stretch>
+                  </pic:blipFill>
+                  <pic:spPr>
+                    <a:xfrm>
+                      <a:off x="0" y="0"/>
+                      <a:ext cx="4028148" cy="6295472"/>
+                    </a:xfrm>
+                    <a:prstGeom prst="rect">
+                      <a:avLst/>
+                    </a:prstGeom>
+                  </pic:spPr>
+                </pic:pic>
+              </a:graphicData>
+            </a:graphic>
+          </wp:inline>
+        </w:drawing>
+      </w:r>
+    </w:p>
+    <w:p/>
+    <w:p/>
     <w:p>
       <w:pPr>
         <w:pStyle w:val="a8"/>
@@ -1811,11 +1853,20 @@
         <w:rPr>
           <w:color w:val="FF0000"/>
         </w:rPr>
-        <w:t>Sol:</w:t>
-      </w:r>
-    </w:p>
-    <w:p>
-      <w:r>
+        <w:t>Result</w:t>
+      </w:r>
+      <w:r>
+        <w:rPr>
+          <w:color w:val="FF0000"/>
+        </w:rPr>
+        <w:t>:</w:t>
+      </w:r>
+    </w:p>
+    <w:p>
+      <w:r>
+        <w:rPr>
+          <w:noProof/>
+        </w:rPr>
         <w:drawing>
           <wp:inline distT="0" distB="0" distL="0" distR="0" wp14:anchorId="12AF350F" wp14:editId="438B10F6">
             <wp:extent cx="4376468" cy="2962275"/>
@@ -1832,7 +1883,7 @@
                     <pic:cNvPicPr/>
                   </pic:nvPicPr>
                   <pic:blipFill>
-                    <a:blip r:embed="rId9"/>
+                    <a:blip r:embed="rId10"/>
                     <a:stretch>
                       <a:fillRect/>
                     </a:stretch>
@@ -2178,6 +2229,7 @@
         <w:pStyle w:val="a8"/>
       </w:pPr>
       <w:r>
+        <w:lastRenderedPageBreak/>
         <w:t xml:space="preserve">    </w:t>
       </w:r>
       <w:r>
@@ -2402,7 +2454,13 @@
         <w:rPr>
           <w:color w:val="FF0000"/>
         </w:rPr>
-        <w:t>Sol:</w:t>
+        <w:t>Result</w:t>
+      </w:r>
+      <w:r>
+        <w:rPr>
+          <w:color w:val="FF0000"/>
+        </w:rPr>
+        <w:t>:</w:t>
       </w:r>
     </w:p>
     <w:p>
@@ -2412,7 +2470,9 @@
     </w:p>
     <w:p>
       <w:r>
-        <w:lastRenderedPageBreak/>
+        <w:rPr>
+          <w:noProof/>
+        </w:rPr>
         <w:drawing>
           <wp:inline distT="0" distB="0" distL="0" distR="0" wp14:anchorId="7B351993" wp14:editId="7413601F">
             <wp:extent cx="4253426" cy="3981450"/>
@@ -2429,7 +2489,7 @@
                     <pic:cNvPicPr/>
                   </pic:nvPicPr>
                   <pic:blipFill>
-                    <a:blip r:embed="rId10"/>
+                    <a:blip r:embed="rId11"/>
                     <a:stretch>
                       <a:fillRect/>
                     </a:stretch>
@@ -2458,6 +2518,9 @@
     </w:p>
     <w:p>
       <w:r>
+        <w:rPr>
+          <w:noProof/>
+        </w:rPr>
         <w:drawing>
           <wp:inline distT="0" distB="0" distL="0" distR="0" wp14:anchorId="58457D77" wp14:editId="79F8C8DE">
             <wp:extent cx="4219575" cy="3984312"/>
@@ -2474,7 +2537,7 @@
                     <pic:cNvPicPr/>
                   </pic:nvPicPr>
                   <pic:blipFill>
-                    <a:blip r:embed="rId11"/>
+                    <a:blip r:embed="rId12"/>
                     <a:stretch>
                       <a:fillRect/>
                     </a:stretch>
@@ -2921,6 +2984,7 @@
         <w:pStyle w:val="a8"/>
       </w:pPr>
       <w:r>
+        <w:lastRenderedPageBreak/>
         <w:t>};</w:t>
       </w:r>
     </w:p>
@@ -3010,6 +3074,31 @@
       <w:r>
         <w:t xml:space="preserve"> of records.</w:t>
       </w:r>
+    </w:p>
+    <w:p>
+      <w:pPr>
+        <w:rPr>
+          <w:color w:val="FF0000"/>
+        </w:rPr>
+      </w:pPr>
+      <w:r>
+        <w:rPr>
+          <w:color w:val="FF0000"/>
+        </w:rPr>
+        <w:t>Result</w:t>
+      </w:r>
+      <w:r>
+        <w:rPr>
+          <w:color w:val="FF0000"/>
+        </w:rPr>
+        <w:t>:</w:t>
+      </w:r>
+    </w:p>
+    <w:p>
+      <w:pPr>
+        <w:pStyle w:val="a8"/>
+        <w:ind w:leftChars="0" w:left="0"/>
+      </w:pPr>
     </w:p>
     <w:sectPr>
       <w:pgSz w:w="11906" w:h="16838"/>

</xml_diff>